<commit_message>
Ajout de la méthode qui permet d'écrire un log dans un fichier CSV Feature de comparaison avec Fibonacci implémentée PB : Excel ne peut pas gérer Fibonacci car nombres deviennent vite trop grands TODO : Vérifier la mortalité infantile si tout est ok TODO : Vérifier orthographe des commentaires avant publication Doxygen
</commit_message>
<xml_diff>
--- a/Compte Rendu/Compte-rendu TP4.docx
+++ b/Compte Rendu/Compte-rendu TP4.docx
@@ -1,6 +1,6 @@
 
 <file path=word/document.xml><?xml version="1.0" encoding="utf-8"?>
-<w:document xmlns:wpc="http://schemas.microsoft.com/office/word/2010/wordprocessingCanvas" xmlns:mc="http://schemas.openxmlformats.org/markup-compatibility/2006" xmlns:o="urn:schemas-microsoft-com:office:office" xmlns:r="http://schemas.openxmlformats.org/officeDocument/2006/relationships" xmlns:m="http://schemas.openxmlformats.org/officeDocument/2006/math" xmlns:v="urn:schemas-microsoft-com:vml" xmlns:wp14="http://schemas.microsoft.com/office/word/2010/wordprocessingDrawing" xmlns:wp="http://schemas.openxmlformats.org/drawingml/2006/wordprocessingDrawing" xmlns:w10="urn:schemas-microsoft-com:office:word" xmlns:w="http://schemas.openxmlformats.org/wordprocessingml/2006/main" xmlns:w14="http://schemas.microsoft.com/office/word/2010/wordml" xmlns:wpg="http://schemas.microsoft.com/office/word/2010/wordprocessingGroup" xmlns:wpi="http://schemas.microsoft.com/office/word/2010/wordprocessingInk" xmlns:wne="http://schemas.microsoft.com/office/word/2006/wordml" xmlns:wps="http://schemas.microsoft.com/office/word/2010/wordprocessingShape" mc:Ignorable="w14 wp14">
+<w:document xmlns:wpc="http://schemas.microsoft.com/office/word/2010/wordprocessingCanvas" xmlns:mc="http://schemas.openxmlformats.org/markup-compatibility/2006" xmlns:o="urn:schemas-microsoft-com:office:office" xmlns:r="http://schemas.openxmlformats.org/officeDocument/2006/relationships" xmlns:m="http://schemas.openxmlformats.org/officeDocument/2006/math" xmlns:v="urn:schemas-microsoft-com:vml" xmlns:wp14="http://schemas.microsoft.com/office/word/2010/wordprocessingDrawing" xmlns:wp="http://schemas.openxmlformats.org/drawingml/2006/wordprocessingDrawing" xmlns:w10="urn:schemas-microsoft-com:office:word" xmlns:w="http://schemas.openxmlformats.org/wordprocessingml/2006/main" xmlns:w14="http://schemas.microsoft.com/office/word/2010/wordml" xmlns:w15="http://schemas.microsoft.com/office/word/2012/wordml" xmlns:wpg="http://schemas.microsoft.com/office/word/2010/wordprocessingGroup" xmlns:wpi="http://schemas.microsoft.com/office/word/2010/wordprocessingInk" xmlns:wne="http://schemas.microsoft.com/office/word/2006/wordml" xmlns:wps="http://schemas.microsoft.com/office/word/2010/wordprocessingShape" mc:Ignorable="w14 w15 wp14">
   <w:body>
     <w:p>
       <w:pPr>
@@ -31,7 +31,7 @@
           <w:lang w:eastAsia="fr-FR"/>
         </w:rPr>
         <w:drawing>
-          <wp:anchor distT="0" distB="0" distL="114300" distR="114300" simplePos="0" relativeHeight="251661312" behindDoc="0" locked="0" layoutInCell="1" allowOverlap="1" wp14:anchorId="6AB5CF3D" wp14:editId="5BDC4228">
+          <wp:anchor distT="0" distB="0" distL="114300" distR="114300" simplePos="0" relativeHeight="251661312" behindDoc="0" locked="0" layoutInCell="1" allowOverlap="1" wp14:anchorId="3558F7C4" wp14:editId="3558F7C5">
             <wp:simplePos x="0" y="0"/>
             <wp:positionH relativeFrom="column">
               <wp:posOffset>1167130</wp:posOffset>
@@ -56,7 +56,7 @@
                     </pic:cNvPicPr>
                   </pic:nvPicPr>
                   <pic:blipFill>
-                    <a:blip r:embed="rId8">
+                    <a:blip r:embed="rId7">
                       <a:extLst>
                         <a:ext uri="{28A0092B-C50C-407E-A947-70E740481C1C}">
                           <a14:useLocalDpi xmlns:a14="http://schemas.microsoft.com/office/drawing/2010/main" val="0"/>
@@ -149,7 +149,7 @@
         <mc:AlternateContent>
           <mc:Choice Requires="wps">
             <w:drawing>
-              <wp:anchor distT="0" distB="0" distL="114300" distR="114300" simplePos="0" relativeHeight="251660288" behindDoc="0" locked="0" layoutInCell="1" allowOverlap="1" wp14:anchorId="3C63C72E" wp14:editId="5ADD0474">
+              <wp:anchor distT="0" distB="0" distL="114300" distR="114300" simplePos="0" relativeHeight="251660288" behindDoc="0" locked="0" layoutInCell="1" allowOverlap="1" wp14:anchorId="3558F7C6" wp14:editId="3558F7C7">
                 <wp:simplePos x="0" y="0"/>
                 <wp:positionH relativeFrom="column">
                   <wp:posOffset>1157605</wp:posOffset>
@@ -249,7 +249,7 @@
           </mc:Choice>
           <mc:Fallback>
             <w:pict>
-              <v:roundrect id="Rectangle à coins arrondis 3" o:spid="_x0000_s1026" style="position:absolute;left:0;text-align:left;margin-left:91.15pt;margin-top:10.05pt;width:260.25pt;height:36.75pt;z-index:251660288;visibility:visible;mso-wrap-style:square;mso-wrap-distance-left:9pt;mso-wrap-distance-top:0;mso-wrap-distance-right:9pt;mso-wrap-distance-bottom:0;mso-position-horizontal:absolute;mso-position-horizontal-relative:text;mso-position-vertical:absolute;mso-position-vertical-relative:text;v-text-anchor:middle" arcsize="10923f" o:gfxdata="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" fillcolor="#f2f2f2 [3052]" strokecolor="#7f7f7f [1612]" strokeweight="2pt">
+              <v:roundrect w14:anchorId="3558F7C6" id="Rectangle à coins arrondis 3" o:spid="_x0000_s1026" style="position:absolute;left:0;text-align:left;margin-left:91.15pt;margin-top:10.05pt;width:260.25pt;height:36.75pt;z-index:251660288;visibility:visible;mso-wrap-style:square;mso-wrap-distance-left:9pt;mso-wrap-distance-top:0;mso-wrap-distance-right:9pt;mso-wrap-distance-bottom:0;mso-position-horizontal:absolute;mso-position-horizontal-relative:text;mso-position-vertical:absolute;mso-position-vertical-relative:text;v-text-anchor:middle" arcsize="10923f" o:gfxdata="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" fillcolor="#f2f2f2 [3052]" strokecolor="#7f7f7f [1612]" strokeweight="2pt">
                 <v:shadow on="t" color="black" opacity="26214f" origin="-.5,-.5" offset=".74836mm,.74836mm"/>
                 <v:textbox>
                   <w:txbxContent>
@@ -303,7 +303,7 @@
         <mc:AlternateContent>
           <mc:Choice Requires="wps">
             <w:drawing>
-              <wp:anchor distT="0" distB="0" distL="114300" distR="114300" simplePos="0" relativeHeight="251659264" behindDoc="0" locked="0" layoutInCell="1" allowOverlap="1" wp14:anchorId="7E9F6954" wp14:editId="4498B533">
+              <wp:anchor distT="0" distB="0" distL="114300" distR="114300" simplePos="0" relativeHeight="251659264" behindDoc="0" locked="0" layoutInCell="1" allowOverlap="1" wp14:anchorId="3558F7C8" wp14:editId="3558F7C9">
                 <wp:simplePos x="0" y="0"/>
                 <wp:positionH relativeFrom="column">
                   <wp:posOffset>490855</wp:posOffset>
@@ -414,7 +414,7 @@
           </mc:Choice>
           <mc:Fallback>
             <w:pict>
-              <v:roundrect id="Rectangle à coins arrondis 2" o:spid="_x0000_s1027" style="position:absolute;left:0;text-align:left;margin-left:38.65pt;margin-top:7.2pt;width:357.75pt;height:112.5pt;z-index:251659264;visibility:visible;mso-wrap-style:square;mso-wrap-distance-left:9pt;mso-wrap-distance-top:0;mso-wrap-distance-right:9pt;mso-wrap-distance-bottom:0;mso-position-horizontal:absolute;mso-position-horizontal-relative:text;mso-position-vertical:absolute;mso-position-vertical-relative:text;v-text-anchor:middle" arcsize="10923f" o:gfxdata="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" fillcolor="#bfbfbf [2412]" strokecolor="#a5a5a5 [2092]" strokeweight="2pt">
+              <v:roundrect w14:anchorId="3558F7C8" id="Rectangle à coins arrondis 2" o:spid="_x0000_s1027" style="position:absolute;left:0;text-align:left;margin-left:38.65pt;margin-top:7.2pt;width:357.75pt;height:112.5pt;z-index:251659264;visibility:visible;mso-wrap-style:square;mso-wrap-distance-left:9pt;mso-wrap-distance-top:0;mso-wrap-distance-right:9pt;mso-wrap-distance-bottom:0;mso-position-horizontal:absolute;mso-position-horizontal-relative:text;mso-position-vertical:absolute;mso-position-vertical-relative:text;v-text-anchor:middle" arcsize="10923f" o:gfxdata="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" fillcolor="#bfbfbf [2412]" strokecolor="#a5a5a5 [2092]" strokeweight="2pt">
                 <v:textbox>
                   <w:txbxContent>
                     <w:p>
@@ -591,7 +591,7 @@
           <w:lang w:eastAsia="fr-FR"/>
         </w:rPr>
         <w:drawing>
-          <wp:anchor distT="0" distB="0" distL="114300" distR="114300" simplePos="0" relativeHeight="251662336" behindDoc="0" locked="0" layoutInCell="1" allowOverlap="1" wp14:anchorId="05E1C19B" wp14:editId="40CD06D0">
+          <wp:anchor distT="0" distB="0" distL="114300" distR="114300" simplePos="0" relativeHeight="251662336" behindDoc="0" locked="0" layoutInCell="1" allowOverlap="1" wp14:anchorId="3558F7CA" wp14:editId="3558F7CB">
             <wp:simplePos x="0" y="0"/>
             <wp:positionH relativeFrom="column">
               <wp:posOffset>1814830</wp:posOffset>
@@ -616,7 +616,7 @@
                     </pic:cNvPicPr>
                   </pic:nvPicPr>
                   <pic:blipFill>
-                    <a:blip r:embed="rId9">
+                    <a:blip r:embed="rId8">
                       <a:extLst>
                         <a:ext uri="{28A0092B-C50C-407E-A947-70E740481C1C}">
                           <a14:useLocalDpi xmlns:a14="http://schemas.microsoft.com/office/drawing/2010/main" val="0"/>
@@ -898,6 +898,7 @@
     <w:p>
       <w:pPr>
         <w:pStyle w:val="Titre1"/>
+        <w:spacing w:after="120"/>
       </w:pPr>
       <w:bookmarkStart w:id="0" w:name="_Toc435480625"/>
       <w:r>
@@ -907,75 +908,78 @@
       <w:bookmarkEnd w:id="0"/>
     </w:p>
     <w:p>
-      <w:pPr>
-        <w:pStyle w:val="Titre1"/>
-      </w:pPr>
-    </w:p>
-    <w:p>
-      <w:r>
-        <w:t xml:space="preserve">To </w:t>
-      </w:r>
-      <w:proofErr w:type="spellStart"/>
-      <w:r>
-        <w:t>write</w:t>
-      </w:r>
-      <w:proofErr w:type="spellEnd"/>
-      <w:r>
-        <w:t xml:space="preserve"> : nb de portées par lapin : </w:t>
-      </w:r>
-    </w:p>
-    <w:p>
-      <w:r>
-        <w:t>4 : 12,5%</w:t>
-      </w:r>
-    </w:p>
-    <w:p>
-      <w:r>
-        <w:t>5-7 : 25%</w:t>
-      </w:r>
-    </w:p>
-    <w:p>
-      <w:r>
-        <w:t>8 : 12,5%</w:t>
-      </w:r>
-    </w:p>
-    <w:p/>
-    <w:p>
-      <w:proofErr w:type="gramStart"/>
-      <w:r>
-        <w:t>maturité</w:t>
-      </w:r>
-      <w:proofErr w:type="gramEnd"/>
-      <w:r>
-        <w:t xml:space="preserve"> :</w:t>
-      </w:r>
-    </w:p>
-    <w:p>
-      <w:pPr>
-        <w:pStyle w:val="Titre1"/>
-      </w:pPr>
       <w:bookmarkStart w:id="1" w:name="_GoBack"/>
       <w:bookmarkEnd w:id="1"/>
-      <w:r>
-        <w:br w:type="page"/>
-      </w:r>
-    </w:p>
+    </w:p>
+    <w:p/>
     <w:p>
       <w:pPr>
         <w:pStyle w:val="Titre1"/>
       </w:pPr>
+      <w:r>
+        <w:t>Modélisation d'une solution</w:t>
+      </w:r>
+    </w:p>
+    <w:p/>
+    <w:p>
+      <w:r>
+        <w:t>Diagramme UML</w:t>
+      </w:r>
+    </w:p>
+    <w:p>
+      <w:pPr>
+        <w:pStyle w:val="Titre1"/>
+        <w:jc w:val="center"/>
+      </w:pPr>
+    </w:p>
+    <w:p>
+      <w:pPr>
+        <w:pStyle w:val="Titre1"/>
+      </w:pPr>
+      <w:r>
+        <w:t>Implémentation de la solution modélisée</w:t>
+      </w:r>
+    </w:p>
+    <w:p/>
+    <w:p>
+      <w:r>
+        <w:t>Commenter le fonctionnement du code</w:t>
+      </w:r>
+    </w:p>
+    <w:p/>
+    <w:p>
+      <w:pPr>
+        <w:pStyle w:val="Titre1"/>
+      </w:pPr>
+      <w:r>
+        <w:t>Résultats obtenus</w:t>
+      </w:r>
+    </w:p>
+    <w:p/>
+    <w:p>
+      <w:r>
+        <w:t>Placer les graphiques excel et les fichiers .log. Plus faire comparaisons avec Fibonnacci.</w:t>
+      </w:r>
+    </w:p>
+    <w:p>
+      <w:pPr>
+        <w:pStyle w:val="Titre1"/>
+      </w:pPr>
       <w:bookmarkStart w:id="2" w:name="_Toc435480626"/>
-      <w:proofErr w:type="spellStart"/>
-      <w:r>
-        <w:lastRenderedPageBreak/>
+      <w:r>
         <w:t>Conlusion</w:t>
       </w:r>
       <w:bookmarkEnd w:id="2"/>
-      <w:proofErr w:type="spellEnd"/>
+    </w:p>
+    <w:p/>
+    <w:p>
+      <w:r>
+        <w:t xml:space="preserve">En conclusion, le projet nous demandait de simuler l'évolution de lapins au cours du temps. Nous avons constaté grâce à différentes comparaisons que notre modèle, bien que plus lent du fait des nombreux tirages qu'il effectue, nous permettait de simuler les lapins le plus fidèlement possible, </w:t>
+      </w:r>
     </w:p>
     <w:sectPr>
-      <w:headerReference w:type="default" r:id="rId10"/>
-      <w:footerReference w:type="default" r:id="rId11"/>
+      <w:headerReference w:type="default" r:id="rId9"/>
+      <w:footerReference w:type="default" r:id="rId10"/>
       <w:pgSz w:w="11906" w:h="16838"/>
       <w:pgMar w:top="1417" w:right="1417" w:bottom="1417" w:left="1417" w:header="708" w:footer="708" w:gutter="0"/>
       <w:cols w:space="708"/>
@@ -987,7 +991,7 @@
 </file>
 
 <file path=word/endnotes.xml><?xml version="1.0" encoding="utf-8"?>
-<w:endnotes xmlns:wpc="http://schemas.microsoft.com/office/word/2010/wordprocessingCanvas" xmlns:mc="http://schemas.openxmlformats.org/markup-compatibility/2006" xmlns:o="urn:schemas-microsoft-com:office:office" xmlns:r="http://schemas.openxmlformats.org/officeDocument/2006/relationships" xmlns:m="http://schemas.openxmlformats.org/officeDocument/2006/math" xmlns:v="urn:schemas-microsoft-com:vml" xmlns:wp14="http://schemas.microsoft.com/office/word/2010/wordprocessingDrawing" xmlns:wp="http://schemas.openxmlformats.org/drawingml/2006/wordprocessingDrawing" xmlns:w10="urn:schemas-microsoft-com:office:word" xmlns:w="http://schemas.openxmlformats.org/wordprocessingml/2006/main" xmlns:w14="http://schemas.microsoft.com/office/word/2010/wordml" xmlns:wpg="http://schemas.microsoft.com/office/word/2010/wordprocessingGroup" xmlns:wpi="http://schemas.microsoft.com/office/word/2010/wordprocessingInk" xmlns:wne="http://schemas.microsoft.com/office/word/2006/wordml" xmlns:wps="http://schemas.microsoft.com/office/word/2010/wordprocessingShape" mc:Ignorable="w14 wp14">
+<w:endnotes xmlns:wpc="http://schemas.microsoft.com/office/word/2010/wordprocessingCanvas" xmlns:mc="http://schemas.openxmlformats.org/markup-compatibility/2006" xmlns:o="urn:schemas-microsoft-com:office:office" xmlns:r="http://schemas.openxmlformats.org/officeDocument/2006/relationships" xmlns:m="http://schemas.openxmlformats.org/officeDocument/2006/math" xmlns:v="urn:schemas-microsoft-com:vml" xmlns:wp14="http://schemas.microsoft.com/office/word/2010/wordprocessingDrawing" xmlns:wp="http://schemas.openxmlformats.org/drawingml/2006/wordprocessingDrawing" xmlns:w10="urn:schemas-microsoft-com:office:word" xmlns:w="http://schemas.openxmlformats.org/wordprocessingml/2006/main" xmlns:w14="http://schemas.microsoft.com/office/word/2010/wordml" xmlns:w15="http://schemas.microsoft.com/office/word/2012/wordml" xmlns:wpg="http://schemas.microsoft.com/office/word/2010/wordprocessingGroup" xmlns:wpi="http://schemas.microsoft.com/office/word/2010/wordprocessingInk" xmlns:wne="http://schemas.microsoft.com/office/word/2006/wordml" xmlns:wps="http://schemas.microsoft.com/office/word/2010/wordprocessingShape" mc:Ignorable="w14 w15 wp14">
   <w:endnote w:type="separator" w:id="-1">
     <w:p>
       <w:pPr>
@@ -1012,7 +1016,7 @@
 </file>
 
 <file path=word/footer1.xml><?xml version="1.0" encoding="utf-8"?>
-<w:ftr xmlns:wpc="http://schemas.microsoft.com/office/word/2010/wordprocessingCanvas" xmlns:mc="http://schemas.openxmlformats.org/markup-compatibility/2006" xmlns:o="urn:schemas-microsoft-com:office:office" xmlns:r="http://schemas.openxmlformats.org/officeDocument/2006/relationships" xmlns:m="http://schemas.openxmlformats.org/officeDocument/2006/math" xmlns:v="urn:schemas-microsoft-com:vml" xmlns:wp14="http://schemas.microsoft.com/office/word/2010/wordprocessingDrawing" xmlns:wp="http://schemas.openxmlformats.org/drawingml/2006/wordprocessingDrawing" xmlns:w10="urn:schemas-microsoft-com:office:word" xmlns:w="http://schemas.openxmlformats.org/wordprocessingml/2006/main" xmlns:w14="http://schemas.microsoft.com/office/word/2010/wordml" xmlns:wpg="http://schemas.microsoft.com/office/word/2010/wordprocessingGroup" xmlns:wpi="http://schemas.microsoft.com/office/word/2010/wordprocessingInk" xmlns:wne="http://schemas.microsoft.com/office/word/2006/wordml" xmlns:wps="http://schemas.microsoft.com/office/word/2010/wordprocessingShape" mc:Ignorable="w14 wp14">
+<w:ftr xmlns:wpc="http://schemas.microsoft.com/office/word/2010/wordprocessingCanvas" xmlns:mc="http://schemas.openxmlformats.org/markup-compatibility/2006" xmlns:o="urn:schemas-microsoft-com:office:office" xmlns:r="http://schemas.openxmlformats.org/officeDocument/2006/relationships" xmlns:m="http://schemas.openxmlformats.org/officeDocument/2006/math" xmlns:v="urn:schemas-microsoft-com:vml" xmlns:wp14="http://schemas.microsoft.com/office/word/2010/wordprocessingDrawing" xmlns:wp="http://schemas.openxmlformats.org/drawingml/2006/wordprocessingDrawing" xmlns:w10="urn:schemas-microsoft-com:office:word" xmlns:w="http://schemas.openxmlformats.org/wordprocessingml/2006/main" xmlns:w14="http://schemas.microsoft.com/office/word/2010/wordml" xmlns:w15="http://schemas.microsoft.com/office/word/2012/wordml" xmlns:wpg="http://schemas.microsoft.com/office/word/2010/wordprocessingGroup" xmlns:wpi="http://schemas.microsoft.com/office/word/2010/wordprocessingInk" xmlns:wne="http://schemas.microsoft.com/office/word/2006/wordml" xmlns:wps="http://schemas.microsoft.com/office/word/2010/wordprocessingShape" mc:Ignorable="w14 w15 wp14">
   <w:sdt>
     <w:sdtPr>
       <w:id w:val="1826313453"/>
@@ -1058,7 +1062,7 @@
 </file>
 
 <file path=word/footnotes.xml><?xml version="1.0" encoding="utf-8"?>
-<w:footnotes xmlns:wpc="http://schemas.microsoft.com/office/word/2010/wordprocessingCanvas" xmlns:mc="http://schemas.openxmlformats.org/markup-compatibility/2006" xmlns:o="urn:schemas-microsoft-com:office:office" xmlns:r="http://schemas.openxmlformats.org/officeDocument/2006/relationships" xmlns:m="http://schemas.openxmlformats.org/officeDocument/2006/math" xmlns:v="urn:schemas-microsoft-com:vml" xmlns:wp14="http://schemas.microsoft.com/office/word/2010/wordprocessingDrawing" xmlns:wp="http://schemas.openxmlformats.org/drawingml/2006/wordprocessingDrawing" xmlns:w10="urn:schemas-microsoft-com:office:word" xmlns:w="http://schemas.openxmlformats.org/wordprocessingml/2006/main" xmlns:w14="http://schemas.microsoft.com/office/word/2010/wordml" xmlns:wpg="http://schemas.microsoft.com/office/word/2010/wordprocessingGroup" xmlns:wpi="http://schemas.microsoft.com/office/word/2010/wordprocessingInk" xmlns:wne="http://schemas.microsoft.com/office/word/2006/wordml" xmlns:wps="http://schemas.microsoft.com/office/word/2010/wordprocessingShape" mc:Ignorable="w14 wp14">
+<w:footnotes xmlns:wpc="http://schemas.microsoft.com/office/word/2010/wordprocessingCanvas" xmlns:mc="http://schemas.openxmlformats.org/markup-compatibility/2006" xmlns:o="urn:schemas-microsoft-com:office:office" xmlns:r="http://schemas.openxmlformats.org/officeDocument/2006/relationships" xmlns:m="http://schemas.openxmlformats.org/officeDocument/2006/math" xmlns:v="urn:schemas-microsoft-com:vml" xmlns:wp14="http://schemas.microsoft.com/office/word/2010/wordprocessingDrawing" xmlns:wp="http://schemas.openxmlformats.org/drawingml/2006/wordprocessingDrawing" xmlns:w10="urn:schemas-microsoft-com:office:word" xmlns:w="http://schemas.openxmlformats.org/wordprocessingml/2006/main" xmlns:w14="http://schemas.microsoft.com/office/word/2010/wordml" xmlns:w15="http://schemas.microsoft.com/office/word/2012/wordml" xmlns:wpg="http://schemas.microsoft.com/office/word/2010/wordprocessingGroup" xmlns:wpi="http://schemas.microsoft.com/office/word/2010/wordprocessingInk" xmlns:wne="http://schemas.microsoft.com/office/word/2006/wordml" xmlns:wps="http://schemas.microsoft.com/office/word/2010/wordprocessingShape" mc:Ignorable="w14 w15 wp14">
   <w:footnote w:type="separator" w:id="-1">
     <w:p>
       <w:pPr>
@@ -1083,7 +1087,7 @@
 </file>
 
 <file path=word/header1.xml><?xml version="1.0" encoding="utf-8"?>
-<w:hdr xmlns:wpc="http://schemas.microsoft.com/office/word/2010/wordprocessingCanvas" xmlns:mc="http://schemas.openxmlformats.org/markup-compatibility/2006" xmlns:o="urn:schemas-microsoft-com:office:office" xmlns:r="http://schemas.openxmlformats.org/officeDocument/2006/relationships" xmlns:m="http://schemas.openxmlformats.org/officeDocument/2006/math" xmlns:v="urn:schemas-microsoft-com:vml" xmlns:wp14="http://schemas.microsoft.com/office/word/2010/wordprocessingDrawing" xmlns:wp="http://schemas.openxmlformats.org/drawingml/2006/wordprocessingDrawing" xmlns:w10="urn:schemas-microsoft-com:office:word" xmlns:w="http://schemas.openxmlformats.org/wordprocessingml/2006/main" xmlns:w14="http://schemas.microsoft.com/office/word/2010/wordml" xmlns:wpg="http://schemas.microsoft.com/office/word/2010/wordprocessingGroup" xmlns:wpi="http://schemas.microsoft.com/office/word/2010/wordprocessingInk" xmlns:wne="http://schemas.microsoft.com/office/word/2006/wordml" xmlns:wps="http://schemas.microsoft.com/office/word/2010/wordprocessingShape" mc:Ignorable="w14 wp14">
+<w:hdr xmlns:wpc="http://schemas.microsoft.com/office/word/2010/wordprocessingCanvas" xmlns:mc="http://schemas.openxmlformats.org/markup-compatibility/2006" xmlns:o="urn:schemas-microsoft-com:office:office" xmlns:r="http://schemas.openxmlformats.org/officeDocument/2006/relationships" xmlns:m="http://schemas.openxmlformats.org/officeDocument/2006/math" xmlns:v="urn:schemas-microsoft-com:vml" xmlns:wp14="http://schemas.microsoft.com/office/word/2010/wordprocessingDrawing" xmlns:wp="http://schemas.openxmlformats.org/drawingml/2006/wordprocessingDrawing" xmlns:w10="urn:schemas-microsoft-com:office:word" xmlns:w="http://schemas.openxmlformats.org/wordprocessingml/2006/main" xmlns:w14="http://schemas.microsoft.com/office/word/2010/wordml" xmlns:w15="http://schemas.microsoft.com/office/word/2012/wordml" xmlns:wpg="http://schemas.microsoft.com/office/word/2010/wordprocessingGroup" xmlns:wpi="http://schemas.microsoft.com/office/word/2010/wordprocessingInk" xmlns:wne="http://schemas.microsoft.com/office/word/2006/wordml" xmlns:wps="http://schemas.microsoft.com/office/word/2010/wordprocessingShape" mc:Ignorable="w14 w15 wp14">
   <w:p>
     <w:pPr>
       <w:pStyle w:val="En-tte"/>
@@ -1122,7 +1126,7 @@
 </file>
 
 <file path=word/styles.xml><?xml version="1.0" encoding="utf-8"?>
-<w:styles xmlns:mc="http://schemas.openxmlformats.org/markup-compatibility/2006" xmlns:r="http://schemas.openxmlformats.org/officeDocument/2006/relationships" xmlns:w="http://schemas.openxmlformats.org/wordprocessingml/2006/main" xmlns:w14="http://schemas.microsoft.com/office/word/2010/wordml" mc:Ignorable="w14">
+<w:styles xmlns:mc="http://schemas.openxmlformats.org/markup-compatibility/2006" xmlns:r="http://schemas.openxmlformats.org/officeDocument/2006/relationships" xmlns:w="http://schemas.openxmlformats.org/wordprocessingml/2006/main" xmlns:w14="http://schemas.microsoft.com/office/word/2010/wordml" xmlns:w15="http://schemas.microsoft.com/office/word/2012/wordml" mc:Ignorable="w14 w15">
   <w:docDefaults>
     <w:rPrDefault>
       <w:rPr>
@@ -1138,494 +1142,378 @@
       </w:pPr>
     </w:pPrDefault>
   </w:docDefaults>
-  <w:latentStyles w:defLockedState="0" w:defUIPriority="99" w:defSemiHidden="1" w:defUnhideWhenUsed="1" w:defQFormat="0" w:count="267">
-    <w:lsdException w:name="Normal" w:semiHidden="0" w:uiPriority="0" w:unhideWhenUsed="0" w:qFormat="1"/>
-    <w:lsdException w:name="heading 1" w:semiHidden="0" w:uiPriority="9" w:unhideWhenUsed="0" w:qFormat="1"/>
-    <w:lsdException w:name="heading 2" w:uiPriority="9" w:qFormat="1"/>
-    <w:lsdException w:name="heading 3" w:uiPriority="9" w:qFormat="1"/>
-    <w:lsdException w:name="heading 4" w:uiPriority="9" w:qFormat="1"/>
-    <w:lsdException w:name="heading 5" w:uiPriority="9" w:qFormat="1"/>
-    <w:lsdException w:name="heading 6" w:uiPriority="9" w:qFormat="1"/>
-    <w:lsdException w:name="heading 7" w:uiPriority="9" w:qFormat="1"/>
-    <w:lsdException w:name="heading 8" w:uiPriority="9" w:qFormat="1"/>
-    <w:lsdException w:name="heading 9" w:uiPriority="9" w:qFormat="1"/>
-    <w:lsdException w:name="toc 1" w:uiPriority="39"/>
-    <w:lsdException w:name="toc 2" w:uiPriority="39"/>
-    <w:lsdException w:name="toc 3" w:uiPriority="39"/>
-    <w:lsdException w:name="toc 4" w:uiPriority="39"/>
-    <w:lsdException w:name="toc 5" w:uiPriority="39"/>
-    <w:lsdException w:name="toc 6" w:uiPriority="39"/>
-    <w:lsdException w:name="toc 7" w:uiPriority="39"/>
-    <w:lsdException w:name="toc 8" w:uiPriority="39"/>
-    <w:lsdException w:name="toc 9" w:uiPriority="39"/>
-    <w:lsdException w:name="caption" w:uiPriority="35" w:qFormat="1"/>
-    <w:lsdException w:name="Title" w:semiHidden="0" w:uiPriority="10" w:unhideWhenUsed="0" w:qFormat="1"/>
-    <w:lsdException w:name="Default Paragraph Font" w:uiPriority="1"/>
-    <w:lsdException w:name="Subtitle" w:semiHidden="0" w:uiPriority="11" w:unhideWhenUsed="0" w:qFormat="1"/>
-    <w:lsdException w:name="Strong" w:semiHidden="0" w:uiPriority="22" w:unhideWhenUsed="0" w:qFormat="1"/>
-    <w:lsdException w:name="Emphasis" w:semiHidden="0" w:uiPriority="20" w:unhideWhenUsed="0" w:qFormat="1"/>
-    <w:lsdException w:name="Table Grid" w:semiHidden="0" w:uiPriority="59" w:unhideWhenUsed="0"/>
-    <w:lsdException w:name="Placeholder Text" w:unhideWhenUsed="0"/>
-    <w:lsdException w:name="No Spacing" w:semiHidden="0" w:uiPriority="1" w:unhideWhenUsed="0" w:qFormat="1"/>
-    <w:lsdException w:name="Light Shading" w:semiHidden="0" w:uiPriority="60" w:unhideWhenUsed="0"/>
-    <w:lsdException w:name="Light List" w:semiHidden="0" w:uiPriority="61" w:unhideWhenUsed="0"/>
-    <w:lsdException w:name="Light Grid" w:semiHidden="0" w:uiPriority="62" w:unhideWhenUsed="0"/>
-    <w:lsdException w:name="Medium Shading 1" w:semiHidden="0" w:uiPriority="63" w:unhideWhenUsed="0"/>
-    <w:lsdException w:name="Medium Shading 2" w:semiHidden="0" w:uiPriority="64" w:unhideWhenUsed="0"/>
-    <w:lsdException w:name="Medium List 1" w:semiHidden="0" w:uiPriority="65" w:unhideWhenUsed="0"/>
-    <w:lsdException w:name="Medium List 2" w:semiHidden="0" w:uiPriority="66" w:unhideWhenUsed="0"/>
-    <w:lsdException w:name="Medium Grid 1" w:semiHidden="0" w:uiPriority="67" w:unhideWhenUsed="0"/>
-    <w:lsdException w:name="Medium Grid 2" w:semiHidden="0" w:uiPriority="68" w:unhideWhenUsed="0"/>
-    <w:lsdException w:name="Medium Grid 3" w:semiHidden="0" w:uiPriority="69" w:unhideWhenUsed="0"/>
-    <w:lsdException w:name="Dark List" w:semiHidden="0" w:uiPriority="70" w:unhideWhenUsed="0"/>
-    <w:lsdException w:name="Colorful Shading" w:semiHidden="0" w:uiPriority="71" w:unhideWhenUsed="0"/>
-    <w:lsdException w:name="Colorful List" w:semiHidden="0" w:uiPriority="72" w:unhideWhenUsed="0"/>
-    <w:lsdException w:name="Colorful Grid" w:semiHidden="0" w:uiPriority="73" w:unhideWhenUsed="0"/>
-    <w:lsdException w:name="Light Shading Accent 1" w:semiHidden="0" w:uiPriority="60" w:unhideWhenUsed="0"/>
-    <w:lsdException w:name="Light List Accent 1" w:semiHidden="0" w:uiPriority="61" w:unhideWhenUsed="0"/>
-    <w:lsdException w:name="Light Grid Accent 1" w:semiHidden="0" w:uiPriority="62" w:unhideWhenUsed="0"/>
-    <w:lsdException w:name="Medium Shading 1 Accent 1" w:semiHidden="0" w:uiPriority="63" w:unhideWhenUsed="0"/>
-    <w:lsdException w:name="Medium Shading 2 Accent 1" w:semiHidden="0" w:uiPriority="64" w:unhideWhenUsed="0"/>
-    <w:lsdException w:name="Medium List 1 Accent 1" w:semiHidden="0" w:uiPriority="65" w:unhideWhenUsed="0"/>
-    <w:lsdException w:name="Revision" w:unhideWhenUsed="0"/>
-    <w:lsdException w:name="List Paragraph" w:semiHidden="0" w:uiPriority="34" w:unhideWhenUsed="0" w:qFormat="1"/>
-    <w:lsdException w:name="Quote" w:semiHidden="0" w:uiPriority="29" w:unhideWhenUsed="0" w:qFormat="1"/>
-    <w:lsdException w:name="Intense Quote" w:semiHidden="0" w:uiPriority="30" w:unhideWhenUsed="0" w:qFormat="1"/>
-    <w:lsdException w:name="Medium List 2 Accent 1" w:semiHidden="0" w:uiPriority="66" w:unhideWhenUsed="0"/>
-    <w:lsdException w:name="Medium Grid 1 Accent 1" w:semiHidden="0" w:uiPriority="67" w:unhideWhenUsed="0"/>
-    <w:lsdException w:name="Medium Grid 2 Accent 1" w:semiHidden="0" w:uiPriority="68" w:unhideWhenUsed="0"/>
-    <w:lsdException w:name="Medium Grid 3 Accent 1" w:semiHidden="0" w:uiPriority="69" w:unhideWhenUsed="0"/>
-    <w:lsdException w:name="Dark List Accent 1" w:semiHidden="0" w:uiPriority="70" w:unhideWhenUsed="0"/>
-    <w:lsdException w:name="Colorful Shading Accent 1" w:semiHidden="0" w:uiPriority="71" w:unhideWhenUsed="0"/>
-    <w:lsdException w:name="Colorful List Accent 1" w:semiHidden="0" w:uiPriority="72" w:unhideWhenUsed="0"/>
-    <w:lsdException w:name="Colorful Grid Accent 1" w:semiHidden="0" w:uiPriority="73" w:unhideWhenUsed="0"/>
-    <w:lsdException w:name="Light Shading Accent 2" w:semiHidden="0" w:uiPriority="60" w:unhideWhenUsed="0"/>
-    <w:lsdException w:name="Light List Accent 2" w:semiHidden="0" w:uiPriority="61" w:unhideWhenUsed="0"/>
-    <w:lsdException w:name="Light Grid Accent 2" w:semiHidden="0" w:uiPriority="62" w:unhideWhenUsed="0"/>
-    <w:lsdException w:name="Medium Shading 1 Accent 2" w:semiHidden="0" w:uiPriority="63" w:unhideWhenUsed="0"/>
-    <w:lsdException w:name="Medium Shading 2 Accent 2" w:semiHidden="0" w:uiPriority="64" w:unhideWhenUsed="0"/>
-    <w:lsdException w:name="Medium List 1 Accent 2" w:semiHidden="0" w:uiPriority="65" w:unhideWhenUsed="0"/>
-    <w:lsdException w:name="Medium List 2 Accent 2" w:semiHidden="0" w:uiPriority="66" w:unhideWhenUsed="0"/>
-    <w:lsdException w:name="Medium Grid 1 Accent 2" w:semiHidden="0" w:uiPriority="67" w:unhideWhenUsed="0"/>
-    <w:lsdException w:name="Medium Grid 2 Accent 2" w:semiHidden="0" w:uiPriority="68" w:unhideWhenUsed="0"/>
-    <w:lsdException w:name="Medium Grid 3 Accent 2" w:semiHidden="0" w:uiPriority="69" w:unhideWhenUsed="0"/>
-    <w:lsdException w:name="Dark List Accent 2" w:semiHidden="0" w:uiPriority="70" w:unhideWhenUsed="0"/>
-    <w:lsdException w:name="Colorful Shading Accent 2" w:semiHidden="0" w:uiPriority="71" w:unhideWhenUsed="0"/>
-    <w:lsdException w:name="Colorful List Accent 2" w:semiHidden="0" w:uiPriority="72" w:unhideWhenUsed="0"/>
-    <w:lsdException w:name="Colorful Grid Accent 2" w:semiHidden="0" w:uiPriority="73" w:unhideWhenUsed="0"/>
-    <w:lsdException w:name="Light Shading Accent 3" w:semiHidden="0" w:uiPriority="60" w:unhideWhenUsed="0"/>
-    <w:lsdException w:name="Light List Accent 3" w:semiHidden="0" w:uiPriority="61" w:unhideWhenUsed="0"/>
-    <w:lsdException w:name="Light Grid Accent 3" w:semiHidden="0" w:uiPriority="62" w:unhideWhenUsed="0"/>
-    <w:lsdException w:name="Medium Shading 1 Accent 3" w:semiHidden="0" w:uiPriority="63" w:unhideWhenUsed="0"/>
-    <w:lsdException w:name="Medium Shading 2 Accent 3" w:semiHidden="0" w:uiPriority="64" w:unhideWhenUsed="0"/>
-    <w:lsdException w:name="Medium List 1 Accent 3" w:semiHidden="0" w:uiPriority="65" w:unhideWhenUsed="0"/>
-    <w:lsdException w:name="Medium List 2 Accent 3" w:semiHidden="0" w:uiPriority="66" w:unhideWhenUsed="0"/>
-    <w:lsdException w:name="Medium Grid 1 Accent 3" w:semiHidden="0" w:uiPriority="67" w:unhideWhenUsed="0"/>
-    <w:lsdException w:name="Medium Grid 2 Accent 3" w:semiHidden="0" w:uiPriority="68" w:unhideWhenUsed="0"/>
-    <w:lsdException w:name="Medium Grid 3 Accent 3" w:semiHidden="0" w:uiPriority="69" w:unhideWhenUsed="0"/>
-    <w:lsdException w:name="Dark List Accent 3" w:semiHidden="0" w:uiPriority="70" w:unhideWhenUsed="0"/>
-    <w:lsdException w:name="Colorful Shading Accent 3" w:semiHidden="0" w:uiPriority="71" w:unhideWhenUsed="0"/>
-    <w:lsdException w:name="Colorful List Accent 3" w:semiHidden="0" w:uiPriority="72" w:unhideWhenUsed="0"/>
-    <w:lsdException w:name="Colorful Grid Accent 3" w:semiHidden="0" w:uiPriority="73" w:unhideWhenUsed="0"/>
-    <w:lsdException w:name="Light Shading Accent 4" w:semiHidden="0" w:uiPriority="60" w:unhideWhenUsed="0"/>
-    <w:lsdException w:name="Light List Accent 4" w:semiHidden="0" w:uiPriority="61" w:unhideWhenUsed="0"/>
-    <w:lsdException w:name="Light Grid Accent 4" w:semiHidden="0" w:uiPriority="62" w:unhideWhenUsed="0"/>
-    <w:lsdException w:name="Medium Shading 1 Accent 4" w:semiHidden="0" w:uiPriority="63" w:unhideWhenUsed="0"/>
-    <w:lsdException w:name="Medium Shading 2 Accent 4" w:semiHidden="0" w:uiPriority="64" w:unhideWhenUsed="0"/>
-    <w:lsdException w:name="Medium List 1 Accent 4" w:semiHidden="0" w:uiPriority="65" w:unhideWhenUsed="0"/>
-    <w:lsdException w:name="Medium List 2 Accent 4" w:semiHidden="0" w:uiPriority="66" w:unhideWhenUsed="0"/>
-    <w:lsdException w:name="Medium Grid 1 Accent 4" w:semiHidden="0" w:uiPriority="67" w:unhideWhenUsed="0"/>
-    <w:lsdException w:name="Medium Grid 2 Accent 4" w:semiHidden="0" w:uiPriority="68" w:unhideWhenUsed="0"/>
-    <w:lsdException w:name="Medium Grid 3 Accent 4" w:semiHidden="0" w:uiPriority="69" w:unhideWhenUsed="0"/>
-    <w:lsdException w:name="Dark List Accent 4" w:semiHidden="0" w:uiPriority="70" w:unhideWhenUsed="0"/>
-    <w:lsdException w:name="Colorful Shading Accent 4" w:semiHidden="0" w:uiPriority="71" w:unhideWhenUsed="0"/>
-    <w:lsdException w:name="Colorful List Accent 4" w:semiHidden="0" w:uiPriority="72" w:unhideWhenUsed="0"/>
-    <w:lsdException w:name="Colorful Grid Accent 4" w:semiHidden="0" w:uiPriority="73" w:unhideWhenUsed="0"/>
-    <w:lsdException w:name="Light Shading Accent 5" w:semiHidden="0" w:uiPriority="60" w:unhideWhenUsed="0"/>
-    <w:lsdException w:name="Light List Accent 5" w:semiHidden="0" w:uiPriority="61" w:unhideWhenUsed="0"/>
-    <w:lsdException w:name="Light Grid Accent 5" w:semiHidden="0" w:uiPriority="62" w:unhideWhenUsed="0"/>
-    <w:lsdException w:name="Medium Shading 1 Accent 5" w:semiHidden="0" w:uiPriority="63" w:unhideWhenUsed="0"/>
-    <w:lsdException w:name="Medium Shading 2 Accent 5" w:semiHidden="0" w:uiPriority="64" w:unhideWhenUsed="0"/>
-    <w:lsdException w:name="Medium List 1 Accent 5" w:semiHidden="0" w:uiPriority="65" w:unhideWhenUsed="0"/>
-    <w:lsdException w:name="Medium List 2 Accent 5" w:semiHidden="0" w:uiPriority="66" w:unhideWhenUsed="0"/>
-    <w:lsdException w:name="Medium Grid 1 Accent 5" w:semiHidden="0" w:uiPriority="67" w:unhideWhenUsed="0"/>
-    <w:lsdException w:name="Medium Grid 2 Accent 5" w:semiHidden="0" w:uiPriority="68" w:unhideWhenUsed="0"/>
-    <w:lsdException w:name="Medium Grid 3 Accent 5" w:semiHidden="0" w:uiPriority="69" w:unhideWhenUsed="0"/>
-    <w:lsdException w:name="Dark List Accent 5" w:semiHidden="0" w:uiPriority="70" w:unhideWhenUsed="0"/>
-    <w:lsdException w:name="Colorful Shading Accent 5" w:semiHidden="0" w:uiPriority="71" w:unhideWhenUsed="0"/>
-    <w:lsdException w:name="Colorful List Accent 5" w:semiHidden="0" w:uiPriority="72" w:unhideWhenUsed="0"/>
-    <w:lsdException w:name="Colorful Grid Accent 5" w:semiHidden="0" w:uiPriority="73" w:unhideWhenUsed="0"/>
-    <w:lsdException w:name="Light Shading Accent 6" w:semiHidden="0" w:uiPriority="60" w:unhideWhenUsed="0"/>
-    <w:lsdException w:name="Light List Accent 6" w:semiHidden="0" w:uiPriority="61" w:unhideWhenUsed="0"/>
-    <w:lsdException w:name="Light Grid Accent 6" w:semiHidden="0" w:uiPriority="62" w:unhideWhenUsed="0"/>
-    <w:lsdException w:name="Medium Shading 1 Accent 6" w:semiHidden="0" w:uiPriority="63" w:unhideWhenUsed="0"/>
-    <w:lsdException w:name="Medium Shading 2 Accent 6" w:semiHidden="0" w:uiPriority="64" w:unhideWhenUsed="0"/>
-    <w:lsdException w:name="Medium List 1 Accent 6" w:semiHidden="0" w:uiPriority="65" w:unhideWhenUsed="0"/>
-    <w:lsdException w:name="Medium List 2 Accent 6" w:semiHidden="0" w:uiPriority="66" w:unhideWhenUsed="0"/>
-    <w:lsdException w:name="Medium Grid 1 Accent 6" w:semiHidden="0" w:uiPriority="67" w:unhideWhenUsed="0"/>
-    <w:lsdException w:name="Medium Grid 2 Accent 6" w:semiHidden="0" w:uiPriority="68" w:unhideWhenUsed="0"/>
-    <w:lsdException w:name="Medium Grid 3 Accent 6" w:semiHidden="0" w:uiPriority="69" w:unhideWhenUsed="0"/>
-    <w:lsdException w:name="Dark List Accent 6" w:semiHidden="0" w:uiPriority="70" w:unhideWhenUsed="0"/>
-    <w:lsdException w:name="Colorful Shading Accent 6" w:semiHidden="0" w:uiPriority="71" w:unhideWhenUsed="0"/>
-    <w:lsdException w:name="Colorful List Accent 6" w:semiHidden="0" w:uiPriority="72" w:unhideWhenUsed="0"/>
-    <w:lsdException w:name="Colorful Grid Accent 6" w:semiHidden="0" w:uiPriority="73" w:unhideWhenUsed="0"/>
-    <w:lsdException w:name="Subtle Emphasis" w:semiHidden="0" w:uiPriority="19" w:unhideWhenUsed="0" w:qFormat="1"/>
-    <w:lsdException w:name="Intense Emphasis" w:semiHidden="0" w:uiPriority="21" w:unhideWhenUsed="0" w:qFormat="1"/>
-    <w:lsdException w:name="Subtle Reference" w:semiHidden="0" w:uiPriority="31" w:unhideWhenUsed="0" w:qFormat="1"/>
-    <w:lsdException w:name="Intense Reference" w:semiHidden="0" w:uiPriority="32" w:unhideWhenUsed="0" w:qFormat="1"/>
-    <w:lsdException w:name="Book Title" w:semiHidden="0" w:uiPriority="33" w:unhideWhenUsed="0" w:qFormat="1"/>
-    <w:lsdException w:name="Bibliography" w:uiPriority="37"/>
-    <w:lsdException w:name="TOC Heading" w:uiPriority="39" w:qFormat="1"/>
-  </w:latentStyles>
-  <w:style w:type="paragraph" w:default="1" w:styleId="Normal">
-    <w:name w:val="Normal"/>
-    <w:qFormat/>
-  </w:style>
-  <w:style w:type="paragraph" w:styleId="Titre1">
-    <w:name w:val="heading 1"/>
-    <w:basedOn w:val="Normal"/>
-    <w:next w:val="Normal"/>
-    <w:link w:val="Titre1Car"/>
-    <w:uiPriority w:val="9"/>
-    <w:qFormat/>
-    <w:rsid w:val="002E4221"/>
-    <w:pPr>
-      <w:keepNext/>
-      <w:keepLines/>
-      <w:spacing w:before="480" w:after="0"/>
-      <w:outlineLvl w:val="0"/>
-    </w:pPr>
-    <w:rPr>
-      <w:rFonts w:asciiTheme="majorHAnsi" w:eastAsiaTheme="majorEastAsia" w:hAnsiTheme="majorHAnsi" w:cstheme="majorBidi"/>
-      <w:b/>
-      <w:bCs/>
-      <w:color w:val="365F91" w:themeColor="accent1" w:themeShade="BF"/>
-      <w:sz w:val="28"/>
-      <w:szCs w:val="28"/>
-    </w:rPr>
-  </w:style>
-  <w:style w:type="character" w:default="1" w:styleId="Policepardfaut">
-    <w:name w:val="Default Paragraph Font"/>
-    <w:uiPriority w:val="1"/>
-    <w:semiHidden/>
-    <w:unhideWhenUsed/>
-  </w:style>
-  <w:style w:type="table" w:default="1" w:styleId="TableauNormal">
-    <w:name w:val="Normal Table"/>
-    <w:uiPriority w:val="99"/>
-    <w:semiHidden/>
-    <w:unhideWhenUsed/>
-    <w:tblPr>
-      <w:tblInd w:w="0" w:type="dxa"/>
-      <w:tblCellMar>
-        <w:top w:w="0" w:type="dxa"/>
-        <w:left w:w="108" w:type="dxa"/>
-        <w:bottom w:w="0" w:type="dxa"/>
-        <w:right w:w="108" w:type="dxa"/>
-      </w:tblCellMar>
-    </w:tblPr>
-  </w:style>
-  <w:style w:type="numbering" w:default="1" w:styleId="Aucuneliste">
-    <w:name w:val="No List"/>
-    <w:uiPriority w:val="99"/>
-    <w:semiHidden/>
-    <w:unhideWhenUsed/>
-  </w:style>
-  <w:style w:type="paragraph" w:styleId="En-tte">
-    <w:name w:val="header"/>
-    <w:basedOn w:val="Normal"/>
-    <w:link w:val="En-tteCar"/>
-    <w:uiPriority w:val="99"/>
-    <w:unhideWhenUsed/>
-    <w:rsid w:val="002E4221"/>
-    <w:pPr>
-      <w:tabs>
-        <w:tab w:val="center" w:pos="4536"/>
-        <w:tab w:val="right" w:pos="9072"/>
-      </w:tabs>
-      <w:spacing w:after="0" w:line="240" w:lineRule="auto"/>
-    </w:pPr>
-  </w:style>
-  <w:style w:type="character" w:customStyle="1" w:styleId="En-tteCar">
-    <w:name w:val="En-tête Car"/>
-    <w:basedOn w:val="Policepardfaut"/>
-    <w:link w:val="En-tte"/>
-    <w:uiPriority w:val="99"/>
-    <w:rsid w:val="002E4221"/>
-  </w:style>
-  <w:style w:type="paragraph" w:styleId="Pieddepage">
-    <w:name w:val="footer"/>
-    <w:basedOn w:val="Normal"/>
-    <w:link w:val="PieddepageCar"/>
-    <w:uiPriority w:val="99"/>
-    <w:unhideWhenUsed/>
-    <w:rsid w:val="002E4221"/>
-    <w:pPr>
-      <w:tabs>
-        <w:tab w:val="center" w:pos="4536"/>
-        <w:tab w:val="right" w:pos="9072"/>
-      </w:tabs>
-      <w:spacing w:after="0" w:line="240" w:lineRule="auto"/>
-    </w:pPr>
-  </w:style>
-  <w:style w:type="character" w:customStyle="1" w:styleId="PieddepageCar">
-    <w:name w:val="Pied de page Car"/>
-    <w:basedOn w:val="Policepardfaut"/>
-    <w:link w:val="Pieddepage"/>
-    <w:uiPriority w:val="99"/>
-    <w:rsid w:val="002E4221"/>
-  </w:style>
-  <w:style w:type="character" w:customStyle="1" w:styleId="Titre1Car">
-    <w:name w:val="Titre 1 Car"/>
-    <w:basedOn w:val="Policepardfaut"/>
-    <w:link w:val="Titre1"/>
-    <w:uiPriority w:val="9"/>
-    <w:rsid w:val="002E4221"/>
-    <w:rPr>
-      <w:rFonts w:asciiTheme="majorHAnsi" w:eastAsiaTheme="majorEastAsia" w:hAnsiTheme="majorHAnsi" w:cstheme="majorBidi"/>
-      <w:b/>
-      <w:bCs/>
-      <w:color w:val="365F91" w:themeColor="accent1" w:themeShade="BF"/>
-      <w:sz w:val="28"/>
-      <w:szCs w:val="28"/>
-    </w:rPr>
-  </w:style>
-  <w:style w:type="paragraph" w:styleId="Sansinterligne">
-    <w:name w:val="No Spacing"/>
-    <w:uiPriority w:val="1"/>
-    <w:qFormat/>
-    <w:rsid w:val="00C65B8F"/>
-    <w:pPr>
-      <w:spacing w:after="0" w:line="240" w:lineRule="auto"/>
-    </w:pPr>
-  </w:style>
-  <w:style w:type="paragraph" w:styleId="Textedebulles">
-    <w:name w:val="Balloon Text"/>
-    <w:basedOn w:val="Normal"/>
-    <w:link w:val="TextedebullesCar"/>
-    <w:uiPriority w:val="99"/>
-    <w:semiHidden/>
-    <w:unhideWhenUsed/>
-    <w:rsid w:val="00C65B8F"/>
-    <w:pPr>
-      <w:spacing w:after="0" w:line="240" w:lineRule="auto"/>
-    </w:pPr>
-    <w:rPr>
-      <w:rFonts w:ascii="Tahoma" w:hAnsi="Tahoma" w:cs="Tahoma"/>
-      <w:sz w:val="16"/>
-      <w:szCs w:val="16"/>
-    </w:rPr>
-  </w:style>
-  <w:style w:type="character" w:customStyle="1" w:styleId="TextedebullesCar">
-    <w:name w:val="Texte de bulles Car"/>
-    <w:basedOn w:val="Policepardfaut"/>
-    <w:link w:val="Textedebulles"/>
-    <w:uiPriority w:val="99"/>
-    <w:semiHidden/>
-    <w:rsid w:val="00C65B8F"/>
-    <w:rPr>
-      <w:rFonts w:ascii="Tahoma" w:hAnsi="Tahoma" w:cs="Tahoma"/>
-      <w:sz w:val="16"/>
-      <w:szCs w:val="16"/>
-    </w:rPr>
-  </w:style>
-  <w:style w:type="paragraph" w:styleId="En-ttedetabledesmatires">
-    <w:name w:val="TOC Heading"/>
-    <w:basedOn w:val="Titre1"/>
-    <w:next w:val="Normal"/>
-    <w:uiPriority w:val="39"/>
-    <w:semiHidden/>
-    <w:unhideWhenUsed/>
-    <w:qFormat/>
-    <w:rsid w:val="00B076B7"/>
-    <w:pPr>
-      <w:outlineLvl w:val="9"/>
-    </w:pPr>
-    <w:rPr>
-      <w:lang w:eastAsia="fr-FR"/>
-    </w:rPr>
-  </w:style>
-  <w:style w:type="paragraph" w:styleId="TM1">
-    <w:name w:val="toc 1"/>
-    <w:basedOn w:val="Normal"/>
-    <w:next w:val="Normal"/>
-    <w:autoRedefine/>
-    <w:uiPriority w:val="39"/>
-    <w:unhideWhenUsed/>
-    <w:rsid w:val="00B076B7"/>
-    <w:pPr>
-      <w:spacing w:after="100"/>
-    </w:pPr>
-  </w:style>
-  <w:style w:type="character" w:styleId="Lienhypertexte">
-    <w:name w:val="Hyperlink"/>
-    <w:basedOn w:val="Policepardfaut"/>
-    <w:uiPriority w:val="99"/>
-    <w:unhideWhenUsed/>
-    <w:rsid w:val="00B076B7"/>
-    <w:rPr>
-      <w:color w:val="0000FF" w:themeColor="hyperlink"/>
-      <w:u w:val="single"/>
-    </w:rPr>
-  </w:style>
-</w:styles>
-</file>
-
-<file path=word/stylesWithEffects.xml><?xml version="1.0" encoding="utf-8"?>
-<w:styles xmlns:wpc="http://schemas.microsoft.com/office/word/2010/wordprocessingCanvas" xmlns:mc="http://schemas.openxmlformats.org/markup-compatibility/2006" xmlns:o="urn:schemas-microsoft-com:office:office" xmlns:r="http://schemas.openxmlformats.org/officeDocument/2006/relationships" xmlns:m="http://schemas.openxmlformats.org/officeDocument/2006/math" xmlns:v="urn:schemas-microsoft-com:vml" xmlns:wp14="http://schemas.microsoft.com/office/word/2010/wordprocessingDrawing" xmlns:wp="http://schemas.openxmlformats.org/drawingml/2006/wordprocessingDrawing" xmlns:w10="urn:schemas-microsoft-com:office:word" xmlns:w="http://schemas.openxmlformats.org/wordprocessingml/2006/main" xmlns:w14="http://schemas.microsoft.com/office/word/2010/wordml" xmlns:wpg="http://schemas.microsoft.com/office/word/2010/wordprocessingGroup" xmlns:wpi="http://schemas.microsoft.com/office/word/2010/wordprocessingInk" xmlns:wne="http://schemas.microsoft.com/office/word/2006/wordml" xmlns:wps="http://schemas.microsoft.com/office/word/2010/wordprocessingShape" mc:Ignorable="w14 wp14">
-  <w:docDefaults>
-    <w:rPrDefault>
-      <w:rPr>
-        <w:rFonts w:asciiTheme="minorHAnsi" w:eastAsiaTheme="minorHAnsi" w:hAnsiTheme="minorHAnsi" w:cstheme="minorBidi"/>
-        <w:sz w:val="22"/>
-        <w:szCs w:val="22"/>
-        <w:lang w:val="fr-FR" w:eastAsia="en-US" w:bidi="ar-SA"/>
-      </w:rPr>
-    </w:rPrDefault>
-    <w:pPrDefault>
-      <w:pPr>
-        <w:spacing w:after="200" w:line="276" w:lineRule="auto"/>
-      </w:pPr>
-    </w:pPrDefault>
-  </w:docDefaults>
-  <w:latentStyles w:defLockedState="0" w:defUIPriority="99" w:defSemiHidden="1" w:defUnhideWhenUsed="1" w:defQFormat="0" w:count="267">
-    <w:lsdException w:name="Normal" w:semiHidden="0" w:uiPriority="0" w:unhideWhenUsed="0" w:qFormat="1"/>
-    <w:lsdException w:name="heading 1" w:semiHidden="0" w:uiPriority="9" w:unhideWhenUsed="0" w:qFormat="1"/>
-    <w:lsdException w:name="heading 2" w:uiPriority="9" w:qFormat="1"/>
-    <w:lsdException w:name="heading 3" w:uiPriority="9" w:qFormat="1"/>
-    <w:lsdException w:name="heading 4" w:uiPriority="9" w:qFormat="1"/>
-    <w:lsdException w:name="heading 5" w:uiPriority="9" w:qFormat="1"/>
-    <w:lsdException w:name="heading 6" w:uiPriority="9" w:qFormat="1"/>
-    <w:lsdException w:name="heading 7" w:uiPriority="9" w:qFormat="1"/>
-    <w:lsdException w:name="heading 8" w:uiPriority="9" w:qFormat="1"/>
-    <w:lsdException w:name="heading 9" w:uiPriority="9" w:qFormat="1"/>
-    <w:lsdException w:name="toc 1" w:uiPriority="39"/>
-    <w:lsdException w:name="toc 2" w:uiPriority="39"/>
-    <w:lsdException w:name="toc 3" w:uiPriority="39"/>
-    <w:lsdException w:name="toc 4" w:uiPriority="39"/>
-    <w:lsdException w:name="toc 5" w:uiPriority="39"/>
-    <w:lsdException w:name="toc 6" w:uiPriority="39"/>
-    <w:lsdException w:name="toc 7" w:uiPriority="39"/>
-    <w:lsdException w:name="toc 8" w:uiPriority="39"/>
-    <w:lsdException w:name="toc 9" w:uiPriority="39"/>
-    <w:lsdException w:name="caption" w:uiPriority="35" w:qFormat="1"/>
-    <w:lsdException w:name="Title" w:semiHidden="0" w:uiPriority="10" w:unhideWhenUsed="0" w:qFormat="1"/>
-    <w:lsdException w:name="Default Paragraph Font" w:uiPriority="1"/>
-    <w:lsdException w:name="Subtitle" w:semiHidden="0" w:uiPriority="11" w:unhideWhenUsed="0" w:qFormat="1"/>
-    <w:lsdException w:name="Strong" w:semiHidden="0" w:uiPriority="22" w:unhideWhenUsed="0" w:qFormat="1"/>
-    <w:lsdException w:name="Emphasis" w:semiHidden="0" w:uiPriority="20" w:unhideWhenUsed="0" w:qFormat="1"/>
-    <w:lsdException w:name="Table Grid" w:semiHidden="0" w:uiPriority="59" w:unhideWhenUsed="0"/>
-    <w:lsdException w:name="Placeholder Text" w:unhideWhenUsed="0"/>
-    <w:lsdException w:name="No Spacing" w:semiHidden="0" w:uiPriority="1" w:unhideWhenUsed="0" w:qFormat="1"/>
-    <w:lsdException w:name="Light Shading" w:semiHidden="0" w:uiPriority="60" w:unhideWhenUsed="0"/>
-    <w:lsdException w:name="Light List" w:semiHidden="0" w:uiPriority="61" w:unhideWhenUsed="0"/>
-    <w:lsdException w:name="Light Grid" w:semiHidden="0" w:uiPriority="62" w:unhideWhenUsed="0"/>
-    <w:lsdException w:name="Medium Shading 1" w:semiHidden="0" w:uiPriority="63" w:unhideWhenUsed="0"/>
-    <w:lsdException w:name="Medium Shading 2" w:semiHidden="0" w:uiPriority="64" w:unhideWhenUsed="0"/>
-    <w:lsdException w:name="Medium List 1" w:semiHidden="0" w:uiPriority="65" w:unhideWhenUsed="0"/>
-    <w:lsdException w:name="Medium List 2" w:semiHidden="0" w:uiPriority="66" w:unhideWhenUsed="0"/>
-    <w:lsdException w:name="Medium Grid 1" w:semiHidden="0" w:uiPriority="67" w:unhideWhenUsed="0"/>
-    <w:lsdException w:name="Medium Grid 2" w:semiHidden="0" w:uiPriority="68" w:unhideWhenUsed="0"/>
-    <w:lsdException w:name="Medium Grid 3" w:semiHidden="0" w:uiPriority="69" w:unhideWhenUsed="0"/>
-    <w:lsdException w:name="Dark List" w:semiHidden="0" w:uiPriority="70" w:unhideWhenUsed="0"/>
-    <w:lsdException w:name="Colorful Shading" w:semiHidden="0" w:uiPriority="71" w:unhideWhenUsed="0"/>
-    <w:lsdException w:name="Colorful List" w:semiHidden="0" w:uiPriority="72" w:unhideWhenUsed="0"/>
-    <w:lsdException w:name="Colorful Grid" w:semiHidden="0" w:uiPriority="73" w:unhideWhenUsed="0"/>
-    <w:lsdException w:name="Light Shading Accent 1" w:semiHidden="0" w:uiPriority="60" w:unhideWhenUsed="0"/>
-    <w:lsdException w:name="Light List Accent 1" w:semiHidden="0" w:uiPriority="61" w:unhideWhenUsed="0"/>
-    <w:lsdException w:name="Light Grid Accent 1" w:semiHidden="0" w:uiPriority="62" w:unhideWhenUsed="0"/>
-    <w:lsdException w:name="Medium Shading 1 Accent 1" w:semiHidden="0" w:uiPriority="63" w:unhideWhenUsed="0"/>
-    <w:lsdException w:name="Medium Shading 2 Accent 1" w:semiHidden="0" w:uiPriority="64" w:unhideWhenUsed="0"/>
-    <w:lsdException w:name="Medium List 1 Accent 1" w:semiHidden="0" w:uiPriority="65" w:unhideWhenUsed="0"/>
-    <w:lsdException w:name="Revision" w:unhideWhenUsed="0"/>
-    <w:lsdException w:name="List Paragraph" w:semiHidden="0" w:uiPriority="34" w:unhideWhenUsed="0" w:qFormat="1"/>
-    <w:lsdException w:name="Quote" w:semiHidden="0" w:uiPriority="29" w:unhideWhenUsed="0" w:qFormat="1"/>
-    <w:lsdException w:name="Intense Quote" w:semiHidden="0" w:uiPriority="30" w:unhideWhenUsed="0" w:qFormat="1"/>
-    <w:lsdException w:name="Medium List 2 Accent 1" w:semiHidden="0" w:uiPriority="66" w:unhideWhenUsed="0"/>
-    <w:lsdException w:name="Medium Grid 1 Accent 1" w:semiHidden="0" w:uiPriority="67" w:unhideWhenUsed="0"/>
-    <w:lsdException w:name="Medium Grid 2 Accent 1" w:semiHidden="0" w:uiPriority="68" w:unhideWhenUsed="0"/>
-    <w:lsdException w:name="Medium Grid 3 Accent 1" w:semiHidden="0" w:uiPriority="69" w:unhideWhenUsed="0"/>
-    <w:lsdException w:name="Dark List Accent 1" w:semiHidden="0" w:uiPriority="70" w:unhideWhenUsed="0"/>
-    <w:lsdException w:name="Colorful Shading Accent 1" w:semiHidden="0" w:uiPriority="71" w:unhideWhenUsed="0"/>
-    <w:lsdException w:name="Colorful List Accent 1" w:semiHidden="0" w:uiPriority="72" w:unhideWhenUsed="0"/>
-    <w:lsdException w:name="Colorful Grid Accent 1" w:semiHidden="0" w:uiPriority="73" w:unhideWhenUsed="0"/>
-    <w:lsdException w:name="Light Shading Accent 2" w:semiHidden="0" w:uiPriority="60" w:unhideWhenUsed="0"/>
-    <w:lsdException w:name="Light List Accent 2" w:semiHidden="0" w:uiPriority="61" w:unhideWhenUsed="0"/>
-    <w:lsdException w:name="Light Grid Accent 2" w:semiHidden="0" w:uiPriority="62" w:unhideWhenUsed="0"/>
-    <w:lsdException w:name="Medium Shading 1 Accent 2" w:semiHidden="0" w:uiPriority="63" w:unhideWhenUsed="0"/>
-    <w:lsdException w:name="Medium Shading 2 Accent 2" w:semiHidden="0" w:uiPriority="64" w:unhideWhenUsed="0"/>
-    <w:lsdException w:name="Medium List 1 Accent 2" w:semiHidden="0" w:uiPriority="65" w:unhideWhenUsed="0"/>
-    <w:lsdException w:name="Medium List 2 Accent 2" w:semiHidden="0" w:uiPriority="66" w:unhideWhenUsed="0"/>
-    <w:lsdException w:name="Medium Grid 1 Accent 2" w:semiHidden="0" w:uiPriority="67" w:unhideWhenUsed="0"/>
-    <w:lsdException w:name="Medium Grid 2 Accent 2" w:semiHidden="0" w:uiPriority="68" w:unhideWhenUsed="0"/>
-    <w:lsdException w:name="Medium Grid 3 Accent 2" w:semiHidden="0" w:uiPriority="69" w:unhideWhenUsed="0"/>
-    <w:lsdException w:name="Dark List Accent 2" w:semiHidden="0" w:uiPriority="70" w:unhideWhenUsed="0"/>
-    <w:lsdException w:name="Colorful Shading Accent 2" w:semiHidden="0" w:uiPriority="71" w:unhideWhenUsed="0"/>
-    <w:lsdException w:name="Colorful List Accent 2" w:semiHidden="0" w:uiPriority="72" w:unhideWhenUsed="0"/>
-    <w:lsdException w:name="Colorful Grid Accent 2" w:semiHidden="0" w:uiPriority="73" w:unhideWhenUsed="0"/>
-    <w:lsdException w:name="Light Shading Accent 3" w:semiHidden="0" w:uiPriority="60" w:unhideWhenUsed="0"/>
-    <w:lsdException w:name="Light List Accent 3" w:semiHidden="0" w:uiPriority="61" w:unhideWhenUsed="0"/>
-    <w:lsdException w:name="Light Grid Accent 3" w:semiHidden="0" w:uiPriority="62" w:unhideWhenUsed="0"/>
-    <w:lsdException w:name="Medium Shading 1 Accent 3" w:semiHidden="0" w:uiPriority="63" w:unhideWhenUsed="0"/>
-    <w:lsdException w:name="Medium Shading 2 Accent 3" w:semiHidden="0" w:uiPriority="64" w:unhideWhenUsed="0"/>
-    <w:lsdException w:name="Medium List 1 Accent 3" w:semiHidden="0" w:uiPriority="65" w:unhideWhenUsed="0"/>
-    <w:lsdException w:name="Medium List 2 Accent 3" w:semiHidden="0" w:uiPriority="66" w:unhideWhenUsed="0"/>
-    <w:lsdException w:name="Medium Grid 1 Accent 3" w:semiHidden="0" w:uiPriority="67" w:unhideWhenUsed="0"/>
-    <w:lsdException w:name="Medium Grid 2 Accent 3" w:semiHidden="0" w:uiPriority="68" w:unhideWhenUsed="0"/>
-    <w:lsdException w:name="Medium Grid 3 Accent 3" w:semiHidden="0" w:uiPriority="69" w:unhideWhenUsed="0"/>
-    <w:lsdException w:name="Dark List Accent 3" w:semiHidden="0" w:uiPriority="70" w:unhideWhenUsed="0"/>
-    <w:lsdException w:name="Colorful Shading Accent 3" w:semiHidden="0" w:uiPriority="71" w:unhideWhenUsed="0"/>
-    <w:lsdException w:name="Colorful List Accent 3" w:semiHidden="0" w:uiPriority="72" w:unhideWhenUsed="0"/>
-    <w:lsdException w:name="Colorful Grid Accent 3" w:semiHidden="0" w:uiPriority="73" w:unhideWhenUsed="0"/>
-    <w:lsdException w:name="Light Shading Accent 4" w:semiHidden="0" w:uiPriority="60" w:unhideWhenUsed="0"/>
-    <w:lsdException w:name="Light List Accent 4" w:semiHidden="0" w:uiPriority="61" w:unhideWhenUsed="0"/>
-    <w:lsdException w:name="Light Grid Accent 4" w:semiHidden="0" w:uiPriority="62" w:unhideWhenUsed="0"/>
-    <w:lsdException w:name="Medium Shading 1 Accent 4" w:semiHidden="0" w:uiPriority="63" w:unhideWhenUsed="0"/>
-    <w:lsdException w:name="Medium Shading 2 Accent 4" w:semiHidden="0" w:uiPriority="64" w:unhideWhenUsed="0"/>
-    <w:lsdException w:name="Medium List 1 Accent 4" w:semiHidden="0" w:uiPriority="65" w:unhideWhenUsed="0"/>
-    <w:lsdException w:name="Medium List 2 Accent 4" w:semiHidden="0" w:uiPriority="66" w:unhideWhenUsed="0"/>
-    <w:lsdException w:name="Medium Grid 1 Accent 4" w:semiHidden="0" w:uiPriority="67" w:unhideWhenUsed="0"/>
-    <w:lsdException w:name="Medium Grid 2 Accent 4" w:semiHidden="0" w:uiPriority="68" w:unhideWhenUsed="0"/>
-    <w:lsdException w:name="Medium Grid 3 Accent 4" w:semiHidden="0" w:uiPriority="69" w:unhideWhenUsed="0"/>
-    <w:lsdException w:name="Dark List Accent 4" w:semiHidden="0" w:uiPriority="70" w:unhideWhenUsed="0"/>
-    <w:lsdException w:name="Colorful Shading Accent 4" w:semiHidden="0" w:uiPriority="71" w:unhideWhenUsed="0"/>
-    <w:lsdException w:name="Colorful List Accent 4" w:semiHidden="0" w:uiPriority="72" w:unhideWhenUsed="0"/>
-    <w:lsdException w:name="Colorful Grid Accent 4" w:semiHidden="0" w:uiPriority="73" w:unhideWhenUsed="0"/>
-    <w:lsdException w:name="Light Shading Accent 5" w:semiHidden="0" w:uiPriority="60" w:unhideWhenUsed="0"/>
-    <w:lsdException w:name="Light List Accent 5" w:semiHidden="0" w:uiPriority="61" w:unhideWhenUsed="0"/>
-    <w:lsdException w:name="Light Grid Accent 5" w:semiHidden="0" w:uiPriority="62" w:unhideWhenUsed="0"/>
-    <w:lsdException w:name="Medium Shading 1 Accent 5" w:semiHidden="0" w:uiPriority="63" w:unhideWhenUsed="0"/>
-    <w:lsdException w:name="Medium Shading 2 Accent 5" w:semiHidden="0" w:uiPriority="64" w:unhideWhenUsed="0"/>
-    <w:lsdException w:name="Medium List 1 Accent 5" w:semiHidden="0" w:uiPriority="65" w:unhideWhenUsed="0"/>
-    <w:lsdException w:name="Medium List 2 Accent 5" w:semiHidden="0" w:uiPriority="66" w:unhideWhenUsed="0"/>
-    <w:lsdException w:name="Medium Grid 1 Accent 5" w:semiHidden="0" w:uiPriority="67" w:unhideWhenUsed="0"/>
-    <w:lsdException w:name="Medium Grid 2 Accent 5" w:semiHidden="0" w:uiPriority="68" w:unhideWhenUsed="0"/>
-    <w:lsdException w:name="Medium Grid 3 Accent 5" w:semiHidden="0" w:uiPriority="69" w:unhideWhenUsed="0"/>
-    <w:lsdException w:name="Dark List Accent 5" w:semiHidden="0" w:uiPriority="70" w:unhideWhenUsed="0"/>
-    <w:lsdException w:name="Colorful Shading Accent 5" w:semiHidden="0" w:uiPriority="71" w:unhideWhenUsed="0"/>
-    <w:lsdException w:name="Colorful List Accent 5" w:semiHidden="0" w:uiPriority="72" w:unhideWhenUsed="0"/>
-    <w:lsdException w:name="Colorful Grid Accent 5" w:semiHidden="0" w:uiPriority="73" w:unhideWhenUsed="0"/>
-    <w:lsdException w:name="Light Shading Accent 6" w:semiHidden="0" w:uiPriority="60" w:unhideWhenUsed="0"/>
-    <w:lsdException w:name="Light List Accent 6" w:semiHidden="0" w:uiPriority="61" w:unhideWhenUsed="0"/>
-    <w:lsdException w:name="Light Grid Accent 6" w:semiHidden="0" w:uiPriority="62" w:unhideWhenUsed="0"/>
-    <w:lsdException w:name="Medium Shading 1 Accent 6" w:semiHidden="0" w:uiPriority="63" w:unhideWhenUsed="0"/>
-    <w:lsdException w:name="Medium Shading 2 Accent 6" w:semiHidden="0" w:uiPriority="64" w:unhideWhenUsed="0"/>
-    <w:lsdException w:name="Medium List 1 Accent 6" w:semiHidden="0" w:uiPriority="65" w:unhideWhenUsed="0"/>
-    <w:lsdException w:name="Medium List 2 Accent 6" w:semiHidden="0" w:uiPriority="66" w:unhideWhenUsed="0"/>
-    <w:lsdException w:name="Medium Grid 1 Accent 6" w:semiHidden="0" w:uiPriority="67" w:unhideWhenUsed="0"/>
-    <w:lsdException w:name="Medium Grid 2 Accent 6" w:semiHidden="0" w:uiPriority="68" w:unhideWhenUsed="0"/>
-    <w:lsdException w:name="Medium Grid 3 Accent 6" w:semiHidden="0" w:uiPriority="69" w:unhideWhenUsed="0"/>
-    <w:lsdException w:name="Dark List Accent 6" w:semiHidden="0" w:uiPriority="70" w:unhideWhenUsed="0"/>
-    <w:lsdException w:name="Colorful Shading Accent 6" w:semiHidden="0" w:uiPriority="71" w:unhideWhenUsed="0"/>
-    <w:lsdException w:name="Colorful List Accent 6" w:semiHidden="0" w:uiPriority="72" w:unhideWhenUsed="0"/>
-    <w:lsdException w:name="Colorful Grid Accent 6" w:semiHidden="0" w:uiPriority="73" w:unhideWhenUsed="0"/>
-    <w:lsdException w:name="Subtle Emphasis" w:semiHidden="0" w:uiPriority="19" w:unhideWhenUsed="0" w:qFormat="1"/>
-    <w:lsdException w:name="Intense Emphasis" w:semiHidden="0" w:uiPriority="21" w:unhideWhenUsed="0" w:qFormat="1"/>
-    <w:lsdException w:name="Subtle Reference" w:semiHidden="0" w:uiPriority="31" w:unhideWhenUsed="0" w:qFormat="1"/>
-    <w:lsdException w:name="Intense Reference" w:semiHidden="0" w:uiPriority="32" w:unhideWhenUsed="0" w:qFormat="1"/>
-    <w:lsdException w:name="Book Title" w:semiHidden="0" w:uiPriority="33" w:unhideWhenUsed="0" w:qFormat="1"/>
-    <w:lsdException w:name="Bibliography" w:uiPriority="37"/>
-    <w:lsdException w:name="TOC Heading" w:uiPriority="39" w:qFormat="1"/>
+  <w:latentStyles w:defLockedState="0" w:defUIPriority="99" w:defSemiHidden="0" w:defUnhideWhenUsed="0" w:defQFormat="0" w:count="371">
+    <w:lsdException w:name="Normal" w:uiPriority="0" w:qFormat="1"/>
+    <w:lsdException w:name="heading 1" w:uiPriority="9" w:qFormat="1"/>
+    <w:lsdException w:name="heading 2" w:semiHidden="1" w:uiPriority="9" w:unhideWhenUsed="1" w:qFormat="1"/>
+    <w:lsdException w:name="heading 3" w:semiHidden="1" w:uiPriority="9" w:unhideWhenUsed="1" w:qFormat="1"/>
+    <w:lsdException w:name="heading 4" w:semiHidden="1" w:uiPriority="9" w:unhideWhenUsed="1" w:qFormat="1"/>
+    <w:lsdException w:name="heading 5" w:semiHidden="1" w:uiPriority="9" w:unhideWhenUsed="1" w:qFormat="1"/>
+    <w:lsdException w:name="heading 6" w:semiHidden="1" w:uiPriority="9" w:unhideWhenUsed="1" w:qFormat="1"/>
+    <w:lsdException w:name="heading 7" w:semiHidden="1" w:uiPriority="9" w:unhideWhenUsed="1" w:qFormat="1"/>
+    <w:lsdException w:name="heading 8" w:semiHidden="1" w:uiPriority="9" w:unhideWhenUsed="1" w:qFormat="1"/>
+    <w:lsdException w:name="heading 9" w:semiHidden="1" w:uiPriority="9" w:unhideWhenUsed="1" w:qFormat="1"/>
+    <w:lsdException w:name="index 1" w:semiHidden="1" w:unhideWhenUsed="1"/>
+    <w:lsdException w:name="index 2" w:semiHidden="1" w:unhideWhenUsed="1"/>
+    <w:lsdException w:name="index 3" w:semiHidden="1" w:unhideWhenUsed="1"/>
+    <w:lsdException w:name="index 4" w:semiHidden="1" w:unhideWhenUsed="1"/>
+    <w:lsdException w:name="index 5" w:semiHidden="1" w:unhideWhenUsed="1"/>
+    <w:lsdException w:name="index 6" w:semiHidden="1" w:unhideWhenUsed="1"/>
+    <w:lsdException w:name="index 7" w:semiHidden="1" w:unhideWhenUsed="1"/>
+    <w:lsdException w:name="index 8" w:semiHidden="1" w:unhideWhenUsed="1"/>
+    <w:lsdException w:name="index 9" w:semiHidden="1" w:unhideWhenUsed="1"/>
+    <w:lsdException w:name="toc 1" w:semiHidden="1" w:uiPriority="39" w:unhideWhenUsed="1"/>
+    <w:lsdException w:name="toc 2" w:semiHidden="1" w:uiPriority="39" w:unhideWhenUsed="1"/>
+    <w:lsdException w:name="toc 3" w:semiHidden="1" w:uiPriority="39" w:unhideWhenUsed="1"/>
+    <w:lsdException w:name="toc 4" w:semiHidden="1" w:uiPriority="39" w:unhideWhenUsed="1"/>
+    <w:lsdException w:name="toc 5" w:semiHidden="1" w:uiPriority="39" w:unhideWhenUsed="1"/>
+    <w:lsdException w:name="toc 6" w:semiHidden="1" w:uiPriority="39" w:unhideWhenUsed="1"/>
+    <w:lsdException w:name="toc 7" w:semiHidden="1" w:uiPriority="39" w:unhideWhenUsed="1"/>
+    <w:lsdException w:name="toc 8" w:semiHidden="1" w:uiPriority="39" w:unhideWhenUsed="1"/>
+    <w:lsdException w:name="toc 9" w:semiHidden="1" w:uiPriority="39" w:unhideWhenUsed="1"/>
+    <w:lsdException w:name="Normal Indent" w:semiHidden="1" w:unhideWhenUsed="1"/>
+    <w:lsdException w:name="footnote text" w:semiHidden="1" w:unhideWhenUsed="1"/>
+    <w:lsdException w:name="annotation text" w:semiHidden="1" w:unhideWhenUsed="1"/>
+    <w:lsdException w:name="header" w:semiHidden="1" w:unhideWhenUsed="1"/>
+    <w:lsdException w:name="footer" w:semiHidden="1" w:unhideWhenUsed="1"/>
+    <w:lsdException w:name="index heading" w:semiHidden="1" w:unhideWhenUsed="1"/>
+    <w:lsdException w:name="caption" w:semiHidden="1" w:uiPriority="35" w:unhideWhenUsed="1" w:qFormat="1"/>
+    <w:lsdException w:name="table of figures" w:semiHidden="1" w:unhideWhenUsed="1"/>
+    <w:lsdException w:name="envelope address" w:semiHidden="1" w:unhideWhenUsed="1"/>
+    <w:lsdException w:name="envelope return" w:semiHidden="1" w:unhideWhenUsed="1"/>
+    <w:lsdException w:name="footnote reference" w:semiHidden="1" w:unhideWhenUsed="1"/>
+    <w:lsdException w:name="annotation reference" w:semiHidden="1" w:unhideWhenUsed="1"/>
+    <w:lsdException w:name="line number" w:semiHidden="1" w:unhideWhenUsed="1"/>
+    <w:lsdException w:name="page number" w:semiHidden="1" w:unhideWhenUsed="1"/>
+    <w:lsdException w:name="endnote reference" w:semiHidden="1" w:unhideWhenUsed="1"/>
+    <w:lsdException w:name="endnote text" w:semiHidden="1" w:unhideWhenUsed="1"/>
+    <w:lsdException w:name="table of authorities" w:semiHidden="1" w:unhideWhenUsed="1"/>
+    <w:lsdException w:name="macro" w:semiHidden="1" w:unhideWhenUsed="1"/>
+    <w:lsdException w:name="toa heading" w:semiHidden="1" w:unhideWhenUsed="1"/>
+    <w:lsdException w:name="List" w:semiHidden="1" w:unhideWhenUsed="1"/>
+    <w:lsdException w:name="List Bullet" w:semiHidden="1" w:unhideWhenUsed="1"/>
+    <w:lsdException w:name="List Number" w:semiHidden="1" w:unhideWhenUsed="1"/>
+    <w:lsdException w:name="List 2" w:semiHidden="1" w:unhideWhenUsed="1"/>
+    <w:lsdException w:name="List 3" w:semiHidden="1" w:unhideWhenUsed="1"/>
+    <w:lsdException w:name="List 4" w:semiHidden="1" w:unhideWhenUsed="1"/>
+    <w:lsdException w:name="List 5" w:semiHidden="1" w:unhideWhenUsed="1"/>
+    <w:lsdException w:name="List Bullet 2" w:semiHidden="1" w:unhideWhenUsed="1"/>
+    <w:lsdException w:name="List Bullet 3" w:semiHidden="1" w:unhideWhenUsed="1"/>
+    <w:lsdException w:name="List Bullet 4" w:semiHidden="1" w:unhideWhenUsed="1"/>
+    <w:lsdException w:name="List Bullet 5" w:semiHidden="1" w:unhideWhenUsed="1"/>
+    <w:lsdException w:name="List Number 2" w:semiHidden="1" w:unhideWhenUsed="1"/>
+    <w:lsdException w:name="List Number 3" w:semiHidden="1" w:unhideWhenUsed="1"/>
+    <w:lsdException w:name="List Number 4" w:semiHidden="1" w:unhideWhenUsed="1"/>
+    <w:lsdException w:name="List Number 5" w:semiHidden="1" w:unhideWhenUsed="1"/>
+    <w:lsdException w:name="Title" w:uiPriority="10" w:qFormat="1"/>
+    <w:lsdException w:name="Closing" w:semiHidden="1" w:unhideWhenUsed="1"/>
+    <w:lsdException w:name="Signature" w:semiHidden="1" w:unhideWhenUsed="1"/>
+    <w:lsdException w:name="Default Paragraph Font" w:semiHidden="1" w:uiPriority="1" w:unhideWhenUsed="1"/>
+    <w:lsdException w:name="Body Text" w:semiHidden="1" w:unhideWhenUsed="1"/>
+    <w:lsdException w:name="Body Text Indent" w:semiHidden="1" w:unhideWhenUsed="1"/>
+    <w:lsdException w:name="List Continue" w:semiHidden="1" w:unhideWhenUsed="1"/>
+    <w:lsdException w:name="List Continue 2" w:semiHidden="1" w:unhideWhenUsed="1"/>
+    <w:lsdException w:name="List Continue 3" w:semiHidden="1" w:unhideWhenUsed="1"/>
+    <w:lsdException w:name="List Continue 4" w:semiHidden="1" w:unhideWhenUsed="1"/>
+    <w:lsdException w:name="List Continue 5" w:semiHidden="1" w:unhideWhenUsed="1"/>
+    <w:lsdException w:name="Message Header" w:semiHidden="1" w:unhideWhenUsed="1"/>
+    <w:lsdException w:name="Subtitle" w:uiPriority="11" w:qFormat="1"/>
+    <w:lsdException w:name="Salutation" w:semiHidden="1" w:unhideWhenUsed="1"/>
+    <w:lsdException w:name="Date" w:semiHidden="1" w:unhideWhenUsed="1"/>
+    <w:lsdException w:name="Body Text First Indent" w:semiHidden="1" w:unhideWhenUsed="1"/>
+    <w:lsdException w:name="Body Text First Indent 2" w:semiHidden="1" w:unhideWhenUsed="1"/>
+    <w:lsdException w:name="Note Heading" w:semiHidden="1" w:unhideWhenUsed="1"/>
+    <w:lsdException w:name="Body Text 2" w:semiHidden="1" w:unhideWhenUsed="1"/>
+    <w:lsdException w:name="Body Text 3" w:semiHidden="1" w:unhideWhenUsed="1"/>
+    <w:lsdException w:name="Body Text Indent 2" w:semiHidden="1" w:unhideWhenUsed="1"/>
+    <w:lsdException w:name="Body Text Indent 3" w:semiHidden="1" w:unhideWhenUsed="1"/>
+    <w:lsdException w:name="Block Text" w:semiHidden="1" w:unhideWhenUsed="1"/>
+    <w:lsdException w:name="Hyperlink" w:semiHidden="1" w:unhideWhenUsed="1"/>
+    <w:lsdException w:name="FollowedHyperlink" w:semiHidden="1" w:unhideWhenUsed="1"/>
+    <w:lsdException w:name="Strong" w:uiPriority="22" w:qFormat="1"/>
+    <w:lsdException w:name="Emphasis" w:uiPriority="20" w:qFormat="1"/>
+    <w:lsdException w:name="Document Map" w:semiHidden="1" w:unhideWhenUsed="1"/>
+    <w:lsdException w:name="Plain Text" w:semiHidden="1" w:unhideWhenUsed="1"/>
+    <w:lsdException w:name="E-mail Signature" w:semiHidden="1" w:unhideWhenUsed="1"/>
+    <w:lsdException w:name="HTML Top of Form" w:semiHidden="1" w:unhideWhenUsed="1"/>
+    <w:lsdException w:name="HTML Bottom of Form" w:semiHidden="1" w:unhideWhenUsed="1"/>
+    <w:lsdException w:name="Normal (Web)" w:semiHidden="1" w:unhideWhenUsed="1"/>
+    <w:lsdException w:name="HTML Acronym" w:semiHidden="1" w:unhideWhenUsed="1"/>
+    <w:lsdException w:name="HTML Address" w:semiHidden="1" w:unhideWhenUsed="1"/>
+    <w:lsdException w:name="HTML Cite" w:semiHidden="1" w:unhideWhenUsed="1"/>
+    <w:lsdException w:name="HTML Code" w:semiHidden="1" w:unhideWhenUsed="1"/>
+    <w:lsdException w:name="HTML Definition" w:semiHidden="1" w:unhideWhenUsed="1"/>
+    <w:lsdException w:name="HTML Keyboard" w:semiHidden="1" w:unhideWhenUsed="1"/>
+    <w:lsdException w:name="HTML Preformatted" w:semiHidden="1" w:unhideWhenUsed="1"/>
+    <w:lsdException w:name="HTML Sample" w:semiHidden="1" w:unhideWhenUsed="1"/>
+    <w:lsdException w:name="HTML Typewriter" w:semiHidden="1" w:unhideWhenUsed="1"/>
+    <w:lsdException w:name="HTML Variable" w:semiHidden="1" w:unhideWhenUsed="1"/>
+    <w:lsdException w:name="Normal Table" w:semiHidden="1" w:unhideWhenUsed="1"/>
+    <w:lsdException w:name="annotation subject" w:semiHidden="1" w:unhideWhenUsed="1"/>
+    <w:lsdException w:name="No List" w:semiHidden="1" w:unhideWhenUsed="1"/>
+    <w:lsdException w:name="Outline List 1" w:semiHidden="1" w:unhideWhenUsed="1"/>
+    <w:lsdException w:name="Outline List 2" w:semiHidden="1" w:unhideWhenUsed="1"/>
+    <w:lsdException w:name="Outline List 3" w:semiHidden="1" w:unhideWhenUsed="1"/>
+    <w:lsdException w:name="Table Simple 1" w:semiHidden="1" w:unhideWhenUsed="1"/>
+    <w:lsdException w:name="Table Simple 2" w:semiHidden="1" w:unhideWhenUsed="1"/>
+    <w:lsdException w:name="Table Simple 3" w:semiHidden="1" w:unhideWhenUsed="1"/>
+    <w:lsdException w:name="Table Classic 1" w:semiHidden="1" w:unhideWhenUsed="1"/>
+    <w:lsdException w:name="Table Classic 2" w:semiHidden="1" w:unhideWhenUsed="1"/>
+    <w:lsdException w:name="Table Classic 3" w:semiHidden="1" w:unhideWhenUsed="1"/>
+    <w:lsdException w:name="Table Classic 4" w:semiHidden="1" w:unhideWhenUsed="1"/>
+    <w:lsdException w:name="Table Colorful 1" w:semiHidden="1" w:unhideWhenUsed="1"/>
+    <w:lsdException w:name="Table Colorful 2" w:semiHidden="1" w:unhideWhenUsed="1"/>
+    <w:lsdException w:name="Table Colorful 3" w:semiHidden="1" w:unhideWhenUsed="1"/>
+    <w:lsdException w:name="Table Columns 1" w:semiHidden="1" w:unhideWhenUsed="1"/>
+    <w:lsdException w:name="Table Columns 2" w:semiHidden="1" w:unhideWhenUsed="1"/>
+    <w:lsdException w:name="Table Columns 3" w:semiHidden="1" w:unhideWhenUsed="1"/>
+    <w:lsdException w:name="Table Columns 4" w:semiHidden="1" w:unhideWhenUsed="1"/>
+    <w:lsdException w:name="Table Columns 5" w:semiHidden="1" w:unhideWhenUsed="1"/>
+    <w:lsdException w:name="Table Grid 1" w:semiHidden="1" w:unhideWhenUsed="1"/>
+    <w:lsdException w:name="Table Grid 2" w:semiHidden="1" w:unhideWhenUsed="1"/>
+    <w:lsdException w:name="Table Grid 3" w:semiHidden="1" w:unhideWhenUsed="1"/>
+    <w:lsdException w:name="Table Grid 4" w:semiHidden="1" w:unhideWhenUsed="1"/>
+    <w:lsdException w:name="Table Grid 5" w:semiHidden="1" w:unhideWhenUsed="1"/>
+    <w:lsdException w:name="Table Grid 6" w:semiHidden="1" w:unhideWhenUsed="1"/>
+    <w:lsdException w:name="Table Grid 7" w:semiHidden="1" w:unhideWhenUsed="1"/>
+    <w:lsdException w:name="Table Grid 8" w:semiHidden="1" w:unhideWhenUsed="1"/>
+    <w:lsdException w:name="Table List 1" w:semiHidden="1" w:unhideWhenUsed="1"/>
+    <w:lsdException w:name="Table List 2" w:semiHidden="1" w:unhideWhenUsed="1"/>
+    <w:lsdException w:name="Table List 3" w:semiHidden="1" w:unhideWhenUsed="1"/>
+    <w:lsdException w:name="Table List 4" w:semiHidden="1" w:unhideWhenUsed="1"/>
+    <w:lsdException w:name="Table List 5" w:semiHidden="1" w:unhideWhenUsed="1"/>
+    <w:lsdException w:name="Table List 6" w:semiHidden="1" w:unhideWhenUsed="1"/>
+    <w:lsdException w:name="Table List 7" w:semiHidden="1" w:unhideWhenUsed="1"/>
+    <w:lsdException w:name="Table List 8" w:semiHidden="1" w:unhideWhenUsed="1"/>
+    <w:lsdException w:name="Table 3D effects 1" w:semiHidden="1" w:unhideWhenUsed="1"/>
+    <w:lsdException w:name="Table 3D effects 2" w:semiHidden="1" w:unhideWhenUsed="1"/>
+    <w:lsdException w:name="Table 3D effects 3" w:semiHidden="1" w:unhideWhenUsed="1"/>
+    <w:lsdException w:name="Table Contemporary" w:semiHidden="1" w:unhideWhenUsed="1"/>
+    <w:lsdException w:name="Table Elegant" w:semiHidden="1" w:unhideWhenUsed="1"/>
+    <w:lsdException w:name="Table Professional" w:semiHidden="1" w:unhideWhenUsed="1"/>
+    <w:lsdException w:name="Table Subtle 1" w:semiHidden="1" w:unhideWhenUsed="1"/>
+    <w:lsdException w:name="Table Subtle 2" w:semiHidden="1" w:unhideWhenUsed="1"/>
+    <w:lsdException w:name="Table Web 1" w:semiHidden="1" w:unhideWhenUsed="1"/>
+    <w:lsdException w:name="Table Web 2" w:semiHidden="1" w:unhideWhenUsed="1"/>
+    <w:lsdException w:name="Table Web 3" w:semiHidden="1" w:unhideWhenUsed="1"/>
+    <w:lsdException w:name="Balloon Text" w:semiHidden="1" w:unhideWhenUsed="1"/>
+    <w:lsdException w:name="Table Grid" w:uiPriority="59"/>
+    <w:lsdException w:name="Table Theme" w:semiHidden="1" w:unhideWhenUsed="1"/>
+    <w:lsdException w:name="Placeholder Text" w:semiHidden="1"/>
+    <w:lsdException w:name="No Spacing" w:uiPriority="1" w:qFormat="1"/>
+    <w:lsdException w:name="Light Shading" w:uiPriority="60"/>
+    <w:lsdException w:name="Light List" w:uiPriority="61"/>
+    <w:lsdException w:name="Light Grid" w:uiPriority="62"/>
+    <w:lsdException w:name="Medium Shading 1" w:uiPriority="63"/>
+    <w:lsdException w:name="Medium Shading 2" w:uiPriority="64"/>
+    <w:lsdException w:name="Medium List 1" w:uiPriority="65"/>
+    <w:lsdException w:name="Medium List 2" w:uiPriority="66"/>
+    <w:lsdException w:name="Medium Grid 1" w:uiPriority="67"/>
+    <w:lsdException w:name="Medium Grid 2" w:uiPriority="68"/>
+    <w:lsdException w:name="Medium Grid 3" w:uiPriority="69"/>
+    <w:lsdException w:name="Dark List" w:uiPriority="70"/>
+    <w:lsdException w:name="Colorful Shading" w:uiPriority="71"/>
+    <w:lsdException w:name="Colorful List" w:uiPriority="72"/>
+    <w:lsdException w:name="Colorful Grid" w:uiPriority="73"/>
+    <w:lsdException w:name="Light Shading Accent 1" w:uiPriority="60"/>
+    <w:lsdException w:name="Light List Accent 1" w:uiPriority="61"/>
+    <w:lsdException w:name="Light Grid Accent 1" w:uiPriority="62"/>
+    <w:lsdException w:name="Medium Shading 1 Accent 1" w:uiPriority="63"/>
+    <w:lsdException w:name="Medium Shading 2 Accent 1" w:uiPriority="64"/>
+    <w:lsdException w:name="Medium List 1 Accent 1" w:uiPriority="65"/>
+    <w:lsdException w:name="Revision" w:semiHidden="1"/>
+    <w:lsdException w:name="List Paragraph" w:uiPriority="34" w:qFormat="1"/>
+    <w:lsdException w:name="Quote" w:uiPriority="29" w:qFormat="1"/>
+    <w:lsdException w:name="Intense Quote" w:uiPriority="30" w:qFormat="1"/>
+    <w:lsdException w:name="Medium List 2 Accent 1" w:uiPriority="66"/>
+    <w:lsdException w:name="Medium Grid 1 Accent 1" w:uiPriority="67"/>
+    <w:lsdException w:name="Medium Grid 2 Accent 1" w:uiPriority="68"/>
+    <w:lsdException w:name="Medium Grid 3 Accent 1" w:uiPriority="69"/>
+    <w:lsdException w:name="Dark List Accent 1" w:uiPriority="70"/>
+    <w:lsdException w:name="Colorful Shading Accent 1" w:uiPriority="71"/>
+    <w:lsdException w:name="Colorful List Accent 1" w:uiPriority="72"/>
+    <w:lsdException w:name="Colorful Grid Accent 1" w:uiPriority="73"/>
+    <w:lsdException w:name="Light Shading Accent 2" w:uiPriority="60"/>
+    <w:lsdException w:name="Light List Accent 2" w:uiPriority="61"/>
+    <w:lsdException w:name="Light Grid Accent 2" w:uiPriority="62"/>
+    <w:lsdException w:name="Medium Shading 1 Accent 2" w:uiPriority="63"/>
+    <w:lsdException w:name="Medium Shading 2 Accent 2" w:uiPriority="64"/>
+    <w:lsdException w:name="Medium List 1 Accent 2" w:uiPriority="65"/>
+    <w:lsdException w:name="Medium List 2 Accent 2" w:uiPriority="66"/>
+    <w:lsdException w:name="Medium Grid 1 Accent 2" w:uiPriority="67"/>
+    <w:lsdException w:name="Medium Grid 2 Accent 2" w:uiPriority="68"/>
+    <w:lsdException w:name="Medium Grid 3 Accent 2" w:uiPriority="69"/>
+    <w:lsdException w:name="Dark List Accent 2" w:uiPriority="70"/>
+    <w:lsdException w:name="Colorful Shading Accent 2" w:uiPriority="71"/>
+    <w:lsdException w:name="Colorful List Accent 2" w:uiPriority="72"/>
+    <w:lsdException w:name="Colorful Grid Accent 2" w:uiPriority="73"/>
+    <w:lsdException w:name="Light Shading Accent 3" w:uiPriority="60"/>
+    <w:lsdException w:name="Light List Accent 3" w:uiPriority="61"/>
+    <w:lsdException w:name="Light Grid Accent 3" w:uiPriority="62"/>
+    <w:lsdException w:name="Medium Shading 1 Accent 3" w:uiPriority="63"/>
+    <w:lsdException w:name="Medium Shading 2 Accent 3" w:uiPriority="64"/>
+    <w:lsdException w:name="Medium List 1 Accent 3" w:uiPriority="65"/>
+    <w:lsdException w:name="Medium List 2 Accent 3" w:uiPriority="66"/>
+    <w:lsdException w:name="Medium Grid 1 Accent 3" w:uiPriority="67"/>
+    <w:lsdException w:name="Medium Grid 2 Accent 3" w:uiPriority="68"/>
+    <w:lsdException w:name="Medium Grid 3 Accent 3" w:uiPriority="69"/>
+    <w:lsdException w:name="Dark List Accent 3" w:uiPriority="70"/>
+    <w:lsdException w:name="Colorful Shading Accent 3" w:uiPriority="71"/>
+    <w:lsdException w:name="Colorful List Accent 3" w:uiPriority="72"/>
+    <w:lsdException w:name="Colorful Grid Accent 3" w:uiPriority="73"/>
+    <w:lsdException w:name="Light Shading Accent 4" w:uiPriority="60"/>
+    <w:lsdException w:name="Light List Accent 4" w:uiPriority="61"/>
+    <w:lsdException w:name="Light Grid Accent 4" w:uiPriority="62"/>
+    <w:lsdException w:name="Medium Shading 1 Accent 4" w:uiPriority="63"/>
+    <w:lsdException w:name="Medium Shading 2 Accent 4" w:uiPriority="64"/>
+    <w:lsdException w:name="Medium List 1 Accent 4" w:uiPriority="65"/>
+    <w:lsdException w:name="Medium List 2 Accent 4" w:uiPriority="66"/>
+    <w:lsdException w:name="Medium Grid 1 Accent 4" w:uiPriority="67"/>
+    <w:lsdException w:name="Medium Grid 2 Accent 4" w:uiPriority="68"/>
+    <w:lsdException w:name="Medium Grid 3 Accent 4" w:uiPriority="69"/>
+    <w:lsdException w:name="Dark List Accent 4" w:uiPriority="70"/>
+    <w:lsdException w:name="Colorful Shading Accent 4" w:uiPriority="71"/>
+    <w:lsdException w:name="Colorful List Accent 4" w:uiPriority="72"/>
+    <w:lsdException w:name="Colorful Grid Accent 4" w:uiPriority="73"/>
+    <w:lsdException w:name="Light Shading Accent 5" w:uiPriority="60"/>
+    <w:lsdException w:name="Light List Accent 5" w:uiPriority="61"/>
+    <w:lsdException w:name="Light Grid Accent 5" w:uiPriority="62"/>
+    <w:lsdException w:name="Medium Shading 1 Accent 5" w:uiPriority="63"/>
+    <w:lsdException w:name="Medium Shading 2 Accent 5" w:uiPriority="64"/>
+    <w:lsdException w:name="Medium List 1 Accent 5" w:uiPriority="65"/>
+    <w:lsdException w:name="Medium List 2 Accent 5" w:uiPriority="66"/>
+    <w:lsdException w:name="Medium Grid 1 Accent 5" w:uiPriority="67"/>
+    <w:lsdException w:name="Medium Grid 2 Accent 5" w:uiPriority="68"/>
+    <w:lsdException w:name="Medium Grid 3 Accent 5" w:uiPriority="69"/>
+    <w:lsdException w:name="Dark List Accent 5" w:uiPriority="70"/>
+    <w:lsdException w:name="Colorful Shading Accent 5" w:uiPriority="71"/>
+    <w:lsdException w:name="Colorful List Accent 5" w:uiPriority="72"/>
+    <w:lsdException w:name="Colorful Grid Accent 5" w:uiPriority="73"/>
+    <w:lsdException w:name="Light Shading Accent 6" w:uiPriority="60"/>
+    <w:lsdException w:name="Light List Accent 6" w:uiPriority="61"/>
+    <w:lsdException w:name="Light Grid Accent 6" w:uiPriority="62"/>
+    <w:lsdException w:name="Medium Shading 1 Accent 6" w:uiPriority="63"/>
+    <w:lsdException w:name="Medium Shading 2 Accent 6" w:uiPriority="64"/>
+    <w:lsdException w:name="Medium List 1 Accent 6" w:uiPriority="65"/>
+    <w:lsdException w:name="Medium List 2 Accent 6" w:uiPriority="66"/>
+    <w:lsdException w:name="Medium Grid 1 Accent 6" w:uiPriority="67"/>
+    <w:lsdException w:name="Medium Grid 2 Accent 6" w:uiPriority="68"/>
+    <w:lsdException w:name="Medium Grid 3 Accent 6" w:uiPriority="69"/>
+    <w:lsdException w:name="Dark List Accent 6" w:uiPriority="70"/>
+    <w:lsdException w:name="Colorful Shading Accent 6" w:uiPriority="71"/>
+    <w:lsdException w:name="Colorful List Accent 6" w:uiPriority="72"/>
+    <w:lsdException w:name="Colorful Grid Accent 6" w:uiPriority="73"/>
+    <w:lsdException w:name="Subtle Emphasis" w:uiPriority="19" w:qFormat="1"/>
+    <w:lsdException w:name="Intense Emphasis" w:uiPriority="21" w:qFormat="1"/>
+    <w:lsdException w:name="Subtle Reference" w:uiPriority="31" w:qFormat="1"/>
+    <w:lsdException w:name="Intense Reference" w:uiPriority="32" w:qFormat="1"/>
+    <w:lsdException w:name="Book Title" w:uiPriority="33" w:qFormat="1"/>
+    <w:lsdException w:name="Bibliography" w:semiHidden="1" w:uiPriority="37" w:unhideWhenUsed="1"/>
+    <w:lsdException w:name="TOC Heading" w:semiHidden="1" w:uiPriority="39" w:unhideWhenUsed="1" w:qFormat="1"/>
+    <w:lsdException w:name="Plain Table 1" w:uiPriority="41"/>
+    <w:lsdException w:name="Plain Table 2" w:uiPriority="42"/>
+    <w:lsdException w:name="Plain Table 3" w:uiPriority="43"/>
+    <w:lsdException w:name="Plain Table 4" w:uiPriority="44"/>
+    <w:lsdException w:name="Plain Table 5" w:uiPriority="45"/>
+    <w:lsdException w:name="Grid Table Light" w:uiPriority="40"/>
+    <w:lsdException w:name="Grid Table 1 Light" w:uiPriority="46"/>
+    <w:lsdException w:name="Grid Table 2" w:uiPriority="47"/>
+    <w:lsdException w:name="Grid Table 3" w:uiPriority="48"/>
+    <w:lsdException w:name="Grid Table 4" w:uiPriority="49"/>
+    <w:lsdException w:name="Grid Table 5 Dark" w:uiPriority="50"/>
+    <w:lsdException w:name="Grid Table 6 Colorful" w:uiPriority="51"/>
+    <w:lsdException w:name="Grid Table 7 Colorful" w:uiPriority="52"/>
+    <w:lsdException w:name="Grid Table 1 Light Accent 1" w:uiPriority="46"/>
+    <w:lsdException w:name="Grid Table 2 Accent 1" w:uiPriority="47"/>
+    <w:lsdException w:name="Grid Table 3 Accent 1" w:uiPriority="48"/>
+    <w:lsdException w:name="Grid Table 4 Accent 1" w:uiPriority="49"/>
+    <w:lsdException w:name="Grid Table 5 Dark Accent 1" w:uiPriority="50"/>
+    <w:lsdException w:name="Grid Table 6 Colorful Accent 1" w:uiPriority="51"/>
+    <w:lsdException w:name="Grid Table 7 Colorful Accent 1" w:uiPriority="52"/>
+    <w:lsdException w:name="Grid Table 1 Light Accent 2" w:uiPriority="46"/>
+    <w:lsdException w:name="Grid Table 2 Accent 2" w:uiPriority="47"/>
+    <w:lsdException w:name="Grid Table 3 Accent 2" w:uiPriority="48"/>
+    <w:lsdException w:name="Grid Table 4 Accent 2" w:uiPriority="49"/>
+    <w:lsdException w:name="Grid Table 5 Dark Accent 2" w:uiPriority="50"/>
+    <w:lsdException w:name="Grid Table 6 Colorful Accent 2" w:uiPriority="51"/>
+    <w:lsdException w:name="Grid Table 7 Colorful Accent 2" w:uiPriority="52"/>
+    <w:lsdException w:name="Grid Table 1 Light Accent 3" w:uiPriority="46"/>
+    <w:lsdException w:name="Grid Table 2 Accent 3" w:uiPriority="47"/>
+    <w:lsdException w:name="Grid Table 3 Accent 3" w:uiPriority="48"/>
+    <w:lsdException w:name="Grid Table 4 Accent 3" w:uiPriority="49"/>
+    <w:lsdException w:name="Grid Table 5 Dark Accent 3" w:uiPriority="50"/>
+    <w:lsdException w:name="Grid Table 6 Colorful Accent 3" w:uiPriority="51"/>
+    <w:lsdException w:name="Grid Table 7 Colorful Accent 3" w:uiPriority="52"/>
+    <w:lsdException w:name="Grid Table 1 Light Accent 4" w:uiPriority="46"/>
+    <w:lsdException w:name="Grid Table 2 Accent 4" w:uiPriority="47"/>
+    <w:lsdException w:name="Grid Table 3 Accent 4" w:uiPriority="48"/>
+    <w:lsdException w:name="Grid Table 4 Accent 4" w:uiPriority="49"/>
+    <w:lsdException w:name="Grid Table 5 Dark Accent 4" w:uiPriority="50"/>
+    <w:lsdException w:name="Grid Table 6 Colorful Accent 4" w:uiPriority="51"/>
+    <w:lsdException w:name="Grid Table 7 Colorful Accent 4" w:uiPriority="52"/>
+    <w:lsdException w:name="Grid Table 1 Light Accent 5" w:uiPriority="46"/>
+    <w:lsdException w:name="Grid Table 2 Accent 5" w:uiPriority="47"/>
+    <w:lsdException w:name="Grid Table 3 Accent 5" w:uiPriority="48"/>
+    <w:lsdException w:name="Grid Table 4 Accent 5" w:uiPriority="49"/>
+    <w:lsdException w:name="Grid Table 5 Dark Accent 5" w:uiPriority="50"/>
+    <w:lsdException w:name="Grid Table 6 Colorful Accent 5" w:uiPriority="51"/>
+    <w:lsdException w:name="Grid Table 7 Colorful Accent 5" w:uiPriority="52"/>
+    <w:lsdException w:name="Grid Table 1 Light Accent 6" w:uiPriority="46"/>
+    <w:lsdException w:name="Grid Table 2 Accent 6" w:uiPriority="47"/>
+    <w:lsdException w:name="Grid Table 3 Accent 6" w:uiPriority="48"/>
+    <w:lsdException w:name="Grid Table 4 Accent 6" w:uiPriority="49"/>
+    <w:lsdException w:name="Grid Table 5 Dark Accent 6" w:uiPriority="50"/>
+    <w:lsdException w:name="Grid Table 6 Colorful Accent 6" w:uiPriority="51"/>
+    <w:lsdException w:name="Grid Table 7 Colorful Accent 6" w:uiPriority="52"/>
+    <w:lsdException w:name="List Table 1 Light" w:uiPriority="46"/>
+    <w:lsdException w:name="List Table 2" w:uiPriority="47"/>
+    <w:lsdException w:name="List Table 3" w:uiPriority="48"/>
+    <w:lsdException w:name="List Table 4" w:uiPriority="49"/>
+    <w:lsdException w:name="List Table 5 Dark" w:uiPriority="50"/>
+    <w:lsdException w:name="List Table 6 Colorful" w:uiPriority="51"/>
+    <w:lsdException w:name="List Table 7 Colorful" w:uiPriority="52"/>
+    <w:lsdException w:name="List Table 1 Light Accent 1" w:uiPriority="46"/>
+    <w:lsdException w:name="List Table 2 Accent 1" w:uiPriority="47"/>
+    <w:lsdException w:name="List Table 3 Accent 1" w:uiPriority="48"/>
+    <w:lsdException w:name="List Table 4 Accent 1" w:uiPriority="49"/>
+    <w:lsdException w:name="List Table 5 Dark Accent 1" w:uiPriority="50"/>
+    <w:lsdException w:name="List Table 6 Colorful Accent 1" w:uiPriority="51"/>
+    <w:lsdException w:name="List Table 7 Colorful Accent 1" w:uiPriority="52"/>
+    <w:lsdException w:name="List Table 1 Light Accent 2" w:uiPriority="46"/>
+    <w:lsdException w:name="List Table 2 Accent 2" w:uiPriority="47"/>
+    <w:lsdException w:name="List Table 3 Accent 2" w:uiPriority="48"/>
+    <w:lsdException w:name="List Table 4 Accent 2" w:uiPriority="49"/>
+    <w:lsdException w:name="List Table 5 Dark Accent 2" w:uiPriority="50"/>
+    <w:lsdException w:name="List Table 6 Colorful Accent 2" w:uiPriority="51"/>
+    <w:lsdException w:name="List Table 7 Colorful Accent 2" w:uiPriority="52"/>
+    <w:lsdException w:name="List Table 1 Light Accent 3" w:uiPriority="46"/>
+    <w:lsdException w:name="List Table 2 Accent 3" w:uiPriority="47"/>
+    <w:lsdException w:name="List Table 3 Accent 3" w:uiPriority="48"/>
+    <w:lsdException w:name="List Table 4 Accent 3" w:uiPriority="49"/>
+    <w:lsdException w:name="List Table 5 Dark Accent 3" w:uiPriority="50"/>
+    <w:lsdException w:name="List Table 6 Colorful Accent 3" w:uiPriority="51"/>
+    <w:lsdException w:name="List Table 7 Colorful Accent 3" w:uiPriority="52"/>
+    <w:lsdException w:name="List Table 1 Light Accent 4" w:uiPriority="46"/>
+    <w:lsdException w:name="List Table 2 Accent 4" w:uiPriority="47"/>
+    <w:lsdException w:name="List Table 3 Accent 4" w:uiPriority="48"/>
+    <w:lsdException w:name="List Table 4 Accent 4" w:uiPriority="49"/>
+    <w:lsdException w:name="List Table 5 Dark Accent 4" w:uiPriority="50"/>
+    <w:lsdException w:name="List Table 6 Colorful Accent 4" w:uiPriority="51"/>
+    <w:lsdException w:name="List Table 7 Colorful Accent 4" w:uiPriority="52"/>
+    <w:lsdException w:name="List Table 1 Light Accent 5" w:uiPriority="46"/>
+    <w:lsdException w:name="List Table 2 Accent 5" w:uiPriority="47"/>
+    <w:lsdException w:name="List Table 3 Accent 5" w:uiPriority="48"/>
+    <w:lsdException w:name="List Table 4 Accent 5" w:uiPriority="49"/>
+    <w:lsdException w:name="List Table 5 Dark Accent 5" w:uiPriority="50"/>
+    <w:lsdException w:name="List Table 6 Colorful Accent 5" w:uiPriority="51"/>
+    <w:lsdException w:name="List Table 7 Colorful Accent 5" w:uiPriority="52"/>
+    <w:lsdException w:name="List Table 1 Light Accent 6" w:uiPriority="46"/>
+    <w:lsdException w:name="List Table 2 Accent 6" w:uiPriority="47"/>
+    <w:lsdException w:name="List Table 3 Accent 6" w:uiPriority="48"/>
+    <w:lsdException w:name="List Table 4 Accent 6" w:uiPriority="49"/>
+    <w:lsdException w:name="List Table 5 Dark Accent 6" w:uiPriority="50"/>
+    <w:lsdException w:name="List Table 6 Colorful Accent 6" w:uiPriority="51"/>
+    <w:lsdException w:name="List Table 7 Colorful Accent 6" w:uiPriority="52"/>
   </w:latentStyles>
   <w:style w:type="paragraph" w:default="1" w:styleId="Normal">
     <w:name w:val="Normal"/>
@@ -2111,7 +1999,7 @@
 </file>
 
 <file path=customXml/itemProps1.xml><?xml version="1.0" encoding="utf-8"?>
-<ds:datastoreItem xmlns:ds="http://schemas.openxmlformats.org/officeDocument/2006/customXml" ds:itemID="{1513E67B-10D0-4BAB-8D2A-4E5CE379771F}">
+<ds:datastoreItem xmlns:ds="http://schemas.openxmlformats.org/officeDocument/2006/customXml" ds:itemID="{03433EC5-402A-4FDF-8D6D-F423148A6525}">
   <ds:schemaRefs>
     <ds:schemaRef ds:uri="http://schemas.openxmlformats.org/officeDocument/2006/bibliography"/>
   </ds:schemaRefs>

</xml_diff>

<commit_message>
Ajout limite fibonacci + temps rendu CSV Modifications orthographiques commentaires Doxygen Rapport avancé
</commit_message>
<xml_diff>
--- a/Compte Rendu/Compte-rendu TP4.docx
+++ b/Compte Rendu/Compte-rendu TP4.docx
@@ -908,9 +908,11 @@
       <w:bookmarkEnd w:id="0"/>
     </w:p>
     <w:p>
-      <w:bookmarkStart w:id="1" w:name="_GoBack"/>
-      <w:bookmarkEnd w:id="1"/>
-    </w:p>
+      <w:r>
+        <w:t>Le but de ce TP de Simulation était de modéliser l'évolution d'une population de lapins, en faisant des choix appropriés de paramètres et de données de simulation. En nous appuyant sur des données réelles sur les lapins de garennes, nous devions essayer de simuler de la manière la plus fidèle possible l'évolution de la population initiale.</w:t>
+      </w:r>
+    </w:p>
+    <w:p/>
     <w:p/>
     <w:p>
       <w:pPr>
@@ -965,11 +967,19 @@
       <w:pPr>
         <w:pStyle w:val="Titre1"/>
       </w:pPr>
-      <w:bookmarkStart w:id="2" w:name="_Toc435480626"/>
-      <w:r>
-        <w:t>Conlusion</w:t>
-      </w:r>
+      <w:bookmarkStart w:id="1" w:name="_Toc435480626"/>
+      <w:r>
+        <w:t>Con</w:t>
+      </w:r>
+      <w:r>
+        <w:t>c</w:t>
+      </w:r>
+      <w:bookmarkStart w:id="2" w:name="_GoBack"/>
       <w:bookmarkEnd w:id="2"/>
+      <w:r>
+        <w:t>lusion</w:t>
+      </w:r>
+      <w:bookmarkEnd w:id="1"/>
     </w:p>
     <w:p/>
     <w:p>
@@ -1999,7 +2009,7 @@
 </file>
 
 <file path=customXml/itemProps1.xml><?xml version="1.0" encoding="utf-8"?>
-<ds:datastoreItem xmlns:ds="http://schemas.openxmlformats.org/officeDocument/2006/customXml" ds:itemID="{03433EC5-402A-4FDF-8D6D-F423148A6525}">
+<ds:datastoreItem xmlns:ds="http://schemas.openxmlformats.org/officeDocument/2006/customXml" ds:itemID="{FB8C5DE9-B2FF-4719-A203-A2F5543405C8}">
   <ds:schemaRefs>
     <ds:schemaRef ds:uri="http://schemas.openxmlformats.org/officeDocument/2006/bibliography"/>
   </ds:schemaRefs>

</xml_diff>